<commit_message>
Feat: Documentação objetivo 2
</commit_message>
<xml_diff>
--- a/Documentação/Projeto.docx
+++ b/Documentação/Projeto.docx
@@ -4,14 +4,58 @@
   <w:body>
     <w:p>
       <w:pPr>
-        <w:rPr>
-          <w:rFonts w:hint="default"/>
-          <w:b/>
-          <w:bCs/>
-          <w:sz w:val="28"/>
-          <w:szCs w:val="28"/>
-        </w:rPr>
-      </w:pPr>
+        <w:jc w:val="center"/>
+        <w:rPr>
+          <w:rFonts w:hint="default"/>
+          <w:b/>
+          <w:bCs/>
+          <w:sz w:val="32"/>
+          <w:szCs w:val="32"/>
+        </w:rPr>
+      </w:pPr>
+      <w:r>
+        <w:rPr>
+          <w:rFonts w:hint="default"/>
+          <w:b/>
+          <w:bCs/>
+          <w:sz w:val="32"/>
+          <w:szCs w:val="32"/>
+          <w:lang w:val="pt-BR"/>
+        </w:rPr>
+        <w:t>Objetivo 1 — Escolha e definição do tema da aplicação</w:t>
+      </w:r>
+      <w:r>
+        <w:rPr>
+          <w:rFonts w:hint="default"/>
+          <w:b/>
+          <w:bCs/>
+          <w:sz w:val="32"/>
+          <w:szCs w:val="32"/>
+        </w:rPr>
+        <w:br w:type="textWrapping"/>
+      </w:r>
+    </w:p>
+    <w:p>
+      <w:pPr>
+        <w:jc w:val="left"/>
+        <w:rPr>
+          <w:rFonts w:hint="default"/>
+          <w:b/>
+          <w:bCs/>
+          <w:sz w:val="32"/>
+          <w:szCs w:val="32"/>
+        </w:rPr>
+      </w:pPr>
+      <w:r>
+        <w:rPr>
+          <w:rFonts w:hint="default"/>
+          <w:b/>
+          <w:bCs/>
+          <w:sz w:val="32"/>
+          <w:szCs w:val="32"/>
+        </w:rPr>
+        <w:br w:type="textWrapping"/>
+      </w:r>
       <w:r>
         <w:rPr>
           <w:rFonts w:hint="default"/>
@@ -479,6 +523,7 @@
     <w:p>
       <w:pPr>
         <w:numPr>
+          <w:ilvl w:val="0"/>
           <w:numId w:val="0"/>
         </w:numPr>
         <w:ind w:leftChars="0"/>
@@ -492,6 +537,7 @@
     <w:p>
       <w:pPr>
         <w:numPr>
+          <w:ilvl w:val="0"/>
           <w:numId w:val="0"/>
         </w:numPr>
         <w:rPr>
@@ -504,6 +550,7 @@
     <w:p>
       <w:pPr>
         <w:numPr>
+          <w:ilvl w:val="0"/>
           <w:numId w:val="0"/>
         </w:numPr>
         <w:rPr>
@@ -528,6 +575,7 @@
     <w:p>
       <w:pPr>
         <w:numPr>
+          <w:ilvl w:val="0"/>
           <w:numId w:val="0"/>
         </w:numPr>
         <w:rPr>
@@ -562,6 +610,7 @@
     <w:p>
       <w:pPr>
         <w:numPr>
+          <w:ilvl w:val="0"/>
           <w:numId w:val="0"/>
         </w:numPr>
         <w:rPr>
@@ -596,6 +645,7 @@
     <w:p>
       <w:pPr>
         <w:numPr>
+          <w:ilvl w:val="0"/>
           <w:numId w:val="0"/>
         </w:numPr>
         <w:rPr>
@@ -630,6 +680,7 @@
     <w:p>
       <w:pPr>
         <w:numPr>
+          <w:ilvl w:val="0"/>
           <w:numId w:val="0"/>
         </w:numPr>
         <w:rPr>
@@ -664,6 +715,7 @@
     <w:p>
       <w:pPr>
         <w:numPr>
+          <w:ilvl w:val="0"/>
           <w:numId w:val="0"/>
         </w:numPr>
         <w:rPr>
@@ -698,6 +750,7 @@
     <w:p>
       <w:pPr>
         <w:numPr>
+          <w:ilvl w:val="0"/>
           <w:numId w:val="0"/>
         </w:numPr>
         <w:ind w:leftChars="0"/>
@@ -711,6 +764,7 @@
     <w:p>
       <w:pPr>
         <w:numPr>
+          <w:ilvl w:val="0"/>
           <w:numId w:val="0"/>
         </w:numPr>
         <w:rPr>
@@ -891,7 +945,6 @@
           <w:szCs w:val="28"/>
         </w:rPr>
       </w:pPr>
-      <w:bookmarkStart w:id="0" w:name="_GoBack"/>
       <w:r>
         <w:rPr>
           <w:rFonts w:hint="default"/>
@@ -903,7 +956,6 @@
         <w:t>Justificativa da Escolha do Tema</w:t>
       </w:r>
     </w:p>
-    <w:bookmarkEnd w:id="0"/>
     <w:p>
       <w:pPr>
         <w:rPr>
@@ -934,24 +986,403 @@
     <w:p>
       <w:pPr>
         <w:rPr>
-          <w:sz w:val="24"/>
-          <w:szCs w:val="24"/>
-        </w:rPr>
-      </w:pPr>
-    </w:p>
-    <w:p>
-      <w:pPr>
-        <w:rPr>
-          <w:sz w:val="24"/>
-          <w:szCs w:val="24"/>
-        </w:rPr>
-      </w:pPr>
-    </w:p>
-    <w:p>
-      <w:pPr>
-        <w:rPr>
-          <w:sz w:val="24"/>
-          <w:szCs w:val="24"/>
+          <w:rFonts w:hint="default"/>
+          <w:sz w:val="24"/>
+          <w:szCs w:val="24"/>
+        </w:rPr>
+      </w:pPr>
+      <w:r>
+        <w:rPr>
+          <w:rFonts w:hint="default"/>
+          <w:sz w:val="24"/>
+          <w:szCs w:val="24"/>
+        </w:rPr>
+        <w:br w:type="page"/>
+      </w:r>
+    </w:p>
+    <w:p>
+      <w:pPr>
+        <w:ind w:firstLine="708" w:firstLineChars="0"/>
+        <w:rPr>
+          <w:rFonts w:hint="default"/>
+          <w:b/>
+          <w:bCs/>
+          <w:sz w:val="32"/>
+          <w:szCs w:val="32"/>
+        </w:rPr>
+      </w:pPr>
+      <w:r>
+        <w:rPr>
+          <w:rFonts w:hint="default"/>
+          <w:b/>
+          <w:bCs/>
+          <w:sz w:val="32"/>
+          <w:szCs w:val="32"/>
+        </w:rPr>
+        <w:t>Objetivo 2 — Modelagem do sistema com UML</w:t>
+      </w:r>
+    </w:p>
+    <w:p>
+      <w:pPr>
+        <w:ind w:firstLine="708" w:firstLineChars="0"/>
+        <w:rPr>
+          <w:rFonts w:hint="default"/>
+          <w:sz w:val="24"/>
+          <w:szCs w:val="24"/>
+        </w:rPr>
+      </w:pPr>
+    </w:p>
+    <w:p>
+      <w:pPr>
+        <w:ind w:firstLine="708" w:firstLineChars="0"/>
+        <w:rPr>
+          <w:rFonts w:hint="default"/>
+          <w:sz w:val="24"/>
+          <w:szCs w:val="24"/>
+        </w:rPr>
+      </w:pPr>
+    </w:p>
+    <w:p>
+      <w:pPr>
+        <w:rPr>
+          <w:rFonts w:hint="default"/>
+          <w:sz w:val="24"/>
+          <w:szCs w:val="24"/>
+          <w:lang w:val="pt-BR"/>
+        </w:rPr>
+      </w:pPr>
+    </w:p>
+    <w:p>
+      <w:pPr>
+        <w:rPr>
+          <w:rFonts w:hint="default"/>
+          <w:b/>
+          <w:bCs/>
+          <w:sz w:val="24"/>
+          <w:szCs w:val="24"/>
+          <w:lang w:val="pt-BR"/>
+        </w:rPr>
+      </w:pPr>
+      <w:r>
+        <w:rPr>
+          <w:rFonts w:hint="default"/>
+          <w:b/>
+          <w:bCs/>
+          <w:sz w:val="24"/>
+          <w:szCs w:val="24"/>
+          <w:lang w:val="pt-BR"/>
+        </w:rPr>
+        <w:t>Diagrama UML</w:t>
+      </w:r>
+    </w:p>
+    <w:p>
+      <w:pPr>
+        <w:rPr>
+          <w:rFonts w:hint="default"/>
+          <w:b/>
+          <w:bCs/>
+          <w:sz w:val="24"/>
+          <w:szCs w:val="24"/>
+          <w:lang w:val="pt-BR"/>
+        </w:rPr>
+      </w:pPr>
+    </w:p>
+    <w:p>
+      <w:bookmarkStart w:id="0" w:name="_GoBack"/>
+      <w:r>
+        <w:drawing>
+          <wp:inline distT="0" distB="0" distL="114300" distR="114300">
+            <wp:extent cx="5268595" cy="3126740"/>
+            <wp:effectExtent l="0" t="0" r="4445" b="12700"/>
+            <wp:docPr id="2" name="Imagem 2"/>
+            <wp:cNvGraphicFramePr>
+              <a:graphicFrameLocks xmlns:a="http://schemas.openxmlformats.org/drawingml/2006/main" noChangeAspect="1"/>
+            </wp:cNvGraphicFramePr>
+            <a:graphic xmlns:a="http://schemas.openxmlformats.org/drawingml/2006/main">
+              <a:graphicData uri="http://schemas.openxmlformats.org/drawingml/2006/picture">
+                <pic:pic xmlns:pic="http://schemas.openxmlformats.org/drawingml/2006/picture">
+                  <pic:nvPicPr>
+                    <pic:cNvPr id="2" name="Imagem 2"/>
+                    <pic:cNvPicPr>
+                      <a:picLocks noChangeAspect="1"/>
+                    </pic:cNvPicPr>
+                  </pic:nvPicPr>
+                  <pic:blipFill>
+                    <a:blip r:embed="rId4"/>
+                    <a:stretch>
+                      <a:fillRect/>
+                    </a:stretch>
+                  </pic:blipFill>
+                  <pic:spPr>
+                    <a:xfrm>
+                      <a:off x="0" y="0"/>
+                      <a:ext cx="5268595" cy="3126740"/>
+                    </a:xfrm>
+                    <a:prstGeom prst="rect">
+                      <a:avLst/>
+                    </a:prstGeom>
+                    <a:noFill/>
+                    <a:ln>
+                      <a:noFill/>
+                    </a:ln>
+                  </pic:spPr>
+                </pic:pic>
+              </a:graphicData>
+            </a:graphic>
+          </wp:inline>
+        </w:drawing>
+      </w:r>
+      <w:bookmarkEnd w:id="0"/>
+    </w:p>
+    <w:p/>
+    <w:p/>
+    <w:p>
+      <w:r>
+        <w:rPr>
+          <w:rFonts w:hint="default"/>
+          <w:b/>
+          <w:bCs/>
+          <w:sz w:val="28"/>
+          <w:szCs w:val="28"/>
+          <w:lang w:val="pt-BR"/>
+        </w:rPr>
+        <w:t>Relacionamentos</w:t>
+      </w:r>
+    </w:p>
+    <w:p>
+      <w:pPr>
+        <w:pStyle w:val="5"/>
+        <w:keepNext w:val="0"/>
+        <w:keepLines w:val="0"/>
+        <w:widowControl/>
+        <w:numPr>
+          <w:ilvl w:val="0"/>
+          <w:numId w:val="1"/>
+        </w:numPr>
+        <w:suppressLineNumbers w:val="0"/>
+        <w:ind w:left="420" w:leftChars="0" w:hanging="420" w:firstLineChars="0"/>
+        <w:rPr>
+          <w:rFonts w:hint="default" w:ascii="Calibri" w:hAnsi="Calibri" w:cs="Calibri"/>
+          <w:sz w:val="24"/>
+          <w:szCs w:val="36"/>
+        </w:rPr>
+      </w:pPr>
+      <w:r>
+        <w:rPr>
+          <w:rStyle w:val="4"/>
+          <w:rFonts w:hint="default" w:ascii="Calibri" w:hAnsi="Calibri" w:cs="Calibri"/>
+          <w:sz w:val="24"/>
+          <w:szCs w:val="36"/>
+        </w:rPr>
+        <w:t>Venda</w:t>
+      </w:r>
+      <w:r>
+        <w:rPr>
+          <w:rFonts w:hint="default" w:ascii="Calibri" w:hAnsi="Calibri" w:cs="Calibri"/>
+          <w:sz w:val="24"/>
+          <w:szCs w:val="36"/>
+        </w:rPr>
+        <w:t xml:space="preserve"> → possui </w:t>
+      </w:r>
+      <w:r>
+        <w:rPr>
+          <w:rStyle w:val="4"/>
+          <w:rFonts w:hint="default" w:ascii="Calibri" w:hAnsi="Calibri" w:cs="Calibri"/>
+          <w:sz w:val="24"/>
+          <w:szCs w:val="36"/>
+        </w:rPr>
+        <w:t>1 Cliente</w:t>
+      </w:r>
+    </w:p>
+    <w:p>
+      <w:pPr>
+        <w:pStyle w:val="5"/>
+        <w:keepNext w:val="0"/>
+        <w:keepLines w:val="0"/>
+        <w:widowControl/>
+        <w:numPr>
+          <w:ilvl w:val="0"/>
+          <w:numId w:val="1"/>
+        </w:numPr>
+        <w:suppressLineNumbers w:val="0"/>
+        <w:ind w:left="420" w:leftChars="0" w:hanging="420" w:firstLineChars="0"/>
+        <w:rPr>
+          <w:rFonts w:hint="default" w:ascii="Calibri" w:hAnsi="Calibri" w:cs="Calibri"/>
+          <w:sz w:val="24"/>
+          <w:szCs w:val="36"/>
+        </w:rPr>
+      </w:pPr>
+      <w:r>
+        <w:rPr>
+          <w:rStyle w:val="4"/>
+          <w:rFonts w:hint="default" w:ascii="Calibri" w:hAnsi="Calibri" w:cs="Calibri"/>
+          <w:sz w:val="24"/>
+          <w:szCs w:val="36"/>
+        </w:rPr>
+        <w:t>Venda</w:t>
+      </w:r>
+      <w:r>
+        <w:rPr>
+          <w:rFonts w:hint="default" w:ascii="Calibri" w:hAnsi="Calibri" w:cs="Calibri"/>
+          <w:sz w:val="24"/>
+          <w:szCs w:val="36"/>
+        </w:rPr>
+        <w:t xml:space="preserve"> → é registrada por </w:t>
+      </w:r>
+      <w:r>
+        <w:rPr>
+          <w:rStyle w:val="4"/>
+          <w:rFonts w:hint="default" w:ascii="Calibri" w:hAnsi="Calibri" w:cs="Calibri"/>
+          <w:sz w:val="24"/>
+          <w:szCs w:val="36"/>
+        </w:rPr>
+        <w:t>1 Funcionário</w:t>
+      </w:r>
+    </w:p>
+    <w:p>
+      <w:pPr>
+        <w:pStyle w:val="5"/>
+        <w:keepNext w:val="0"/>
+        <w:keepLines w:val="0"/>
+        <w:widowControl/>
+        <w:numPr>
+          <w:ilvl w:val="0"/>
+          <w:numId w:val="1"/>
+        </w:numPr>
+        <w:suppressLineNumbers w:val="0"/>
+        <w:ind w:left="420" w:leftChars="0" w:hanging="420" w:firstLineChars="0"/>
+        <w:rPr>
+          <w:rFonts w:hint="default" w:ascii="Calibri" w:hAnsi="Calibri" w:cs="Calibri"/>
+          <w:sz w:val="24"/>
+          <w:szCs w:val="36"/>
+        </w:rPr>
+      </w:pPr>
+      <w:r>
+        <w:rPr>
+          <w:rStyle w:val="4"/>
+          <w:rFonts w:hint="default" w:ascii="Calibri" w:hAnsi="Calibri" w:cs="Calibri"/>
+          <w:sz w:val="24"/>
+          <w:szCs w:val="36"/>
+        </w:rPr>
+        <w:t>Venda</w:t>
+      </w:r>
+      <w:r>
+        <w:rPr>
+          <w:rFonts w:hint="default" w:ascii="Calibri" w:hAnsi="Calibri" w:cs="Calibri"/>
+          <w:sz w:val="24"/>
+          <w:szCs w:val="36"/>
+        </w:rPr>
+        <w:t xml:space="preserve"> → possui </w:t>
+      </w:r>
+      <w:r>
+        <w:rPr>
+          <w:rStyle w:val="4"/>
+          <w:rFonts w:hint="default" w:ascii="Calibri" w:hAnsi="Calibri" w:cs="Calibri"/>
+          <w:sz w:val="24"/>
+          <w:szCs w:val="36"/>
+        </w:rPr>
+        <w:t>1 ou mais Produtos</w:t>
+      </w:r>
+    </w:p>
+    <w:p>
+      <w:pPr>
+        <w:pStyle w:val="5"/>
+        <w:keepNext w:val="0"/>
+        <w:keepLines w:val="0"/>
+        <w:widowControl/>
+        <w:numPr>
+          <w:ilvl w:val="0"/>
+          <w:numId w:val="1"/>
+        </w:numPr>
+        <w:suppressLineNumbers w:val="0"/>
+        <w:ind w:left="420" w:leftChars="0" w:hanging="420" w:firstLineChars="0"/>
+        <w:rPr>
+          <w:rFonts w:hint="default" w:ascii="Calibri" w:hAnsi="Calibri" w:cs="Calibri"/>
+          <w:sz w:val="24"/>
+          <w:szCs w:val="36"/>
+        </w:rPr>
+      </w:pPr>
+      <w:r>
+        <w:rPr>
+          <w:rStyle w:val="4"/>
+          <w:rFonts w:hint="default" w:ascii="Calibri" w:hAnsi="Calibri" w:cs="Calibri"/>
+          <w:sz w:val="24"/>
+          <w:szCs w:val="36"/>
+        </w:rPr>
+        <w:t>Cliente</w:t>
+      </w:r>
+      <w:r>
+        <w:rPr>
+          <w:rFonts w:hint="default" w:ascii="Calibri" w:hAnsi="Calibri" w:cs="Calibri"/>
+          <w:sz w:val="24"/>
+          <w:szCs w:val="36"/>
+        </w:rPr>
+        <w:t xml:space="preserve"> → pode possuir </w:t>
+      </w:r>
+      <w:r>
+        <w:rPr>
+          <w:rStyle w:val="4"/>
+          <w:rFonts w:hint="default" w:ascii="Calibri" w:hAnsi="Calibri" w:cs="Calibri"/>
+          <w:sz w:val="24"/>
+          <w:szCs w:val="36"/>
+        </w:rPr>
+        <w:t>várias Vendas</w:t>
+      </w:r>
+    </w:p>
+    <w:p>
+      <w:pPr>
+        <w:pStyle w:val="5"/>
+        <w:keepNext w:val="0"/>
+        <w:keepLines w:val="0"/>
+        <w:widowControl/>
+        <w:numPr>
+          <w:ilvl w:val="0"/>
+          <w:numId w:val="1"/>
+        </w:numPr>
+        <w:suppressLineNumbers w:val="0"/>
+        <w:ind w:left="420" w:leftChars="0" w:hanging="420" w:firstLineChars="0"/>
+        <w:rPr>
+          <w:rFonts w:hint="default" w:ascii="Calibri" w:hAnsi="Calibri" w:cs="Calibri"/>
+          <w:sz w:val="24"/>
+          <w:szCs w:val="36"/>
+        </w:rPr>
+      </w:pPr>
+      <w:r>
+        <w:rPr>
+          <w:rStyle w:val="4"/>
+          <w:rFonts w:hint="default" w:ascii="Calibri" w:hAnsi="Calibri" w:cs="Calibri"/>
+          <w:sz w:val="24"/>
+          <w:szCs w:val="36"/>
+        </w:rPr>
+        <w:t>Funcionário</w:t>
+      </w:r>
+      <w:r>
+        <w:rPr>
+          <w:rFonts w:hint="default" w:ascii="Calibri" w:hAnsi="Calibri" w:cs="Calibri"/>
+          <w:sz w:val="24"/>
+          <w:szCs w:val="36"/>
+        </w:rPr>
+        <w:t xml:space="preserve"> → pode registrar </w:t>
+      </w:r>
+      <w:r>
+        <w:rPr>
+          <w:rStyle w:val="4"/>
+          <w:rFonts w:hint="default" w:ascii="Calibri" w:hAnsi="Calibri" w:cs="Calibri"/>
+          <w:sz w:val="24"/>
+          <w:szCs w:val="36"/>
+        </w:rPr>
+        <w:t>várias Vendas</w:t>
+      </w:r>
+    </w:p>
+    <w:p>
+      <w:pPr>
+        <w:rPr>
+          <w:rFonts w:hint="default"/>
+          <w:b/>
+          <w:bCs/>
+          <w:sz w:val="28"/>
+          <w:szCs w:val="28"/>
+          <w:lang w:val="pt-BR"/>
         </w:rPr>
       </w:pPr>
     </w:p>
@@ -999,7 +1430,7 @@
   <w:docDefaults>
     <w:rPrDefault>
       <w:rPr>
-        <w:rFonts w:asciiTheme="minorHAnsi" w:hAnsiTheme="minorHAnsi" w:eastAsiaTheme="minorEastAsia" w:cstheme="minorBidi"/>
+        <w:rFonts w:ascii="Times New Roman" w:hAnsi="Times New Roman" w:eastAsia="SimSun" w:cs="Times New Roman"/>
       </w:rPr>
     </w:rPrDefault>
     <w:pPrDefault/>
@@ -1070,7 +1501,7 @@
     <w:lsdException w:qFormat="1" w:unhideWhenUsed="0" w:uiPriority="0" w:semiHidden="0" w:name="Title"/>
     <w:lsdException w:unhideWhenUsed="0" w:uiPriority="0" w:semiHidden="0" w:name="Closing"/>
     <w:lsdException w:unhideWhenUsed="0" w:uiPriority="0" w:semiHidden="0" w:name="Signature"/>
-    <w:lsdException w:unhideWhenUsed="0" w:uiPriority="0" w:name="Default Paragraph Font"/>
+    <w:lsdException w:qFormat="1" w:unhideWhenUsed="0" w:uiPriority="0" w:name="Default Paragraph Font"/>
     <w:lsdException w:unhideWhenUsed="0" w:uiPriority="0" w:semiHidden="0" w:name="Body Text"/>
     <w:lsdException w:unhideWhenUsed="0" w:uiPriority="0" w:semiHidden="0" w:name="Body Text Indent"/>
     <w:lsdException w:unhideWhenUsed="0" w:uiPriority="0" w:semiHidden="0" w:name="List Continue"/>
@@ -1108,7 +1539,7 @@
     <w:lsdException w:unhideWhenUsed="0" w:uiPriority="0" w:semiHidden="0" w:name="HTML Sample"/>
     <w:lsdException w:unhideWhenUsed="0" w:uiPriority="0" w:semiHidden="0" w:name="HTML Typewriter"/>
     <w:lsdException w:unhideWhenUsed="0" w:uiPriority="0" w:semiHidden="0" w:name="HTML Variable"/>
-    <w:lsdException w:unhideWhenUsed="0" w:uiPriority="0" w:name="Normal Table"/>
+    <w:lsdException w:qFormat="1" w:unhideWhenUsed="0" w:uiPriority="0" w:name="Normal Table"/>
     <w:lsdException w:unhideWhenUsed="0" w:uiPriority="0" w:semiHidden="0" w:name="annotation subject"/>
     <w:lsdException w:unhideWhenUsed="0" w:uiPriority="0" w:semiHidden="0" w:name="Table Simple 1"/>
     <w:lsdException w:unhideWhenUsed="0" w:uiPriority="0" w:semiHidden="0" w:name="Table Simple 2"/>
@@ -1168,11 +1599,13 @@
   <w:style w:type="character" w:default="1" w:styleId="2">
     <w:name w:val="Default Paragraph Font"/>
     <w:semiHidden/>
+    <w:qFormat/>
     <w:uiPriority w:val="0"/>
   </w:style>
   <w:style w:type="table" w:default="1" w:styleId="3">
     <w:name w:val="Normal Table"/>
     <w:semiHidden/>
+    <w:qFormat/>
     <w:uiPriority w:val="0"/>
     <w:tblPr>
       <w:tblCellMar>
@@ -1182,6 +1615,30 @@
         <w:right w:w="108" w:type="dxa"/>
       </w:tblCellMar>
     </w:tblPr>
+  </w:style>
+  <w:style w:type="character" w:styleId="4">
+    <w:name w:val="Strong"/>
+    <w:basedOn w:val="2"/>
+    <w:qFormat/>
+    <w:uiPriority w:val="0"/>
+    <w:rPr>
+      <w:b/>
+      <w:bCs/>
+    </w:rPr>
+  </w:style>
+  <w:style w:type="paragraph" w:styleId="5">
+    <w:name w:val="Normal (Web)"/>
+    <w:uiPriority w:val="0"/>
+    <w:pPr>
+      <w:spacing w:before="0" w:beforeAutospacing="1" w:after="0" w:afterAutospacing="1"/>
+      <w:ind w:left="0" w:right="0"/>
+      <w:jc w:val="left"/>
+    </w:pPr>
+    <w:rPr>
+      <w:kern w:val="0"/>
+      <w:szCs w:val="24"/>
+      <w:lang w:val="en-US" w:eastAsia="zh-CN" w:bidi="ar"/>
+    </w:rPr>
   </w:style>
 </w:styles>
 </file>

</xml_diff>

<commit_message>
Feat: apresentação do projeto, objetivo 5
</commit_message>
<xml_diff>
--- a/Documentação/Projeto.docx
+++ b/Documentação/Projeto.docx
@@ -1088,7 +1088,6 @@
       </w:pPr>
     </w:p>
     <w:p>
-      <w:bookmarkStart w:id="0" w:name="_GoBack"/>
       <w:r>
         <w:drawing>
           <wp:inline distT="0" distB="0" distL="114300" distR="114300">
@@ -1132,7 +1131,6 @@
           </wp:inline>
         </w:drawing>
       </w:r>
-      <w:bookmarkEnd w:id="0"/>
     </w:p>
     <w:p/>
     <w:p/>
@@ -1151,7 +1149,7 @@
     </w:p>
     <w:p>
       <w:pPr>
-        <w:pStyle w:val="5"/>
+        <w:pStyle w:val="6"/>
         <w:keepNext w:val="0"/>
         <w:keepLines w:val="0"/>
         <w:widowControl/>
@@ -1169,7 +1167,7 @@
       </w:pPr>
       <w:r>
         <w:rPr>
-          <w:rStyle w:val="4"/>
+          <w:rStyle w:val="5"/>
           <w:rFonts w:hint="default" w:ascii="Calibri" w:hAnsi="Calibri" w:cs="Calibri"/>
           <w:sz w:val="24"/>
           <w:szCs w:val="36"/>
@@ -1186,7 +1184,7 @@
       </w:r>
       <w:r>
         <w:rPr>
-          <w:rStyle w:val="4"/>
+          <w:rStyle w:val="5"/>
           <w:rFonts w:hint="default" w:ascii="Calibri" w:hAnsi="Calibri" w:cs="Calibri"/>
           <w:sz w:val="24"/>
           <w:szCs w:val="36"/>
@@ -1196,7 +1194,7 @@
     </w:p>
     <w:p>
       <w:pPr>
-        <w:pStyle w:val="5"/>
+        <w:pStyle w:val="6"/>
         <w:keepNext w:val="0"/>
         <w:keepLines w:val="0"/>
         <w:widowControl/>
@@ -1214,7 +1212,7 @@
       </w:pPr>
       <w:r>
         <w:rPr>
-          <w:rStyle w:val="4"/>
+          <w:rStyle w:val="5"/>
           <w:rFonts w:hint="default" w:ascii="Calibri" w:hAnsi="Calibri" w:cs="Calibri"/>
           <w:sz w:val="24"/>
           <w:szCs w:val="36"/>
@@ -1231,7 +1229,7 @@
       </w:r>
       <w:r>
         <w:rPr>
-          <w:rStyle w:val="4"/>
+          <w:rStyle w:val="5"/>
           <w:rFonts w:hint="default" w:ascii="Calibri" w:hAnsi="Calibri" w:cs="Calibri"/>
           <w:sz w:val="24"/>
           <w:szCs w:val="36"/>
@@ -1241,7 +1239,7 @@
     </w:p>
     <w:p>
       <w:pPr>
-        <w:pStyle w:val="5"/>
+        <w:pStyle w:val="6"/>
         <w:keepNext w:val="0"/>
         <w:keepLines w:val="0"/>
         <w:widowControl/>
@@ -1259,7 +1257,7 @@
       </w:pPr>
       <w:r>
         <w:rPr>
-          <w:rStyle w:val="4"/>
+          <w:rStyle w:val="5"/>
           <w:rFonts w:hint="default" w:ascii="Calibri" w:hAnsi="Calibri" w:cs="Calibri"/>
           <w:sz w:val="24"/>
           <w:szCs w:val="36"/>
@@ -1276,7 +1274,7 @@
       </w:r>
       <w:r>
         <w:rPr>
-          <w:rStyle w:val="4"/>
+          <w:rStyle w:val="5"/>
           <w:rFonts w:hint="default" w:ascii="Calibri" w:hAnsi="Calibri" w:cs="Calibri"/>
           <w:sz w:val="24"/>
           <w:szCs w:val="36"/>
@@ -1286,7 +1284,7 @@
     </w:p>
     <w:p>
       <w:pPr>
-        <w:pStyle w:val="5"/>
+        <w:pStyle w:val="6"/>
         <w:keepNext w:val="0"/>
         <w:keepLines w:val="0"/>
         <w:widowControl/>
@@ -1304,7 +1302,7 @@
       </w:pPr>
       <w:r>
         <w:rPr>
-          <w:rStyle w:val="4"/>
+          <w:rStyle w:val="5"/>
           <w:rFonts w:hint="default" w:ascii="Calibri" w:hAnsi="Calibri" w:cs="Calibri"/>
           <w:sz w:val="24"/>
           <w:szCs w:val="36"/>
@@ -1321,7 +1319,7 @@
       </w:r>
       <w:r>
         <w:rPr>
-          <w:rStyle w:val="4"/>
+          <w:rStyle w:val="5"/>
           <w:rFonts w:hint="default" w:ascii="Calibri" w:hAnsi="Calibri" w:cs="Calibri"/>
           <w:sz w:val="24"/>
           <w:szCs w:val="36"/>
@@ -1331,7 +1329,7 @@
     </w:p>
     <w:p>
       <w:pPr>
-        <w:pStyle w:val="5"/>
+        <w:pStyle w:val="6"/>
         <w:keepNext w:val="0"/>
         <w:keepLines w:val="0"/>
         <w:widowControl/>
@@ -1349,7 +1347,7 @@
       </w:pPr>
       <w:r>
         <w:rPr>
-          <w:rStyle w:val="4"/>
+          <w:rStyle w:val="5"/>
           <w:rFonts w:hint="default" w:ascii="Calibri" w:hAnsi="Calibri" w:cs="Calibri"/>
           <w:sz w:val="24"/>
           <w:szCs w:val="36"/>
@@ -1366,7 +1364,7 @@
       </w:r>
       <w:r>
         <w:rPr>
-          <w:rStyle w:val="4"/>
+          <w:rStyle w:val="5"/>
           <w:rFonts w:hint="default" w:ascii="Calibri" w:hAnsi="Calibri" w:cs="Calibri"/>
           <w:sz w:val="24"/>
           <w:szCs w:val="36"/>
@@ -1377,7 +1375,3397 @@
     <w:p>
       <w:pPr>
         <w:rPr>
-          <w:rFonts w:hint="default"/>
+          <w:rFonts w:hint="default" w:ascii="Calibri" w:hAnsi="Calibri" w:cs="Calibri"/>
+          <w:sz w:val="24"/>
+          <w:szCs w:val="36"/>
+        </w:rPr>
+      </w:pPr>
+      <w:r>
+        <w:rPr>
+          <w:rFonts w:hint="default" w:ascii="Calibri" w:hAnsi="Calibri" w:cs="Calibri"/>
+          <w:sz w:val="24"/>
+          <w:szCs w:val="36"/>
+        </w:rPr>
+        <w:br w:type="page"/>
+      </w:r>
+    </w:p>
+    <w:p>
+      <w:pPr>
+        <w:jc w:val="center"/>
+        <w:rPr>
+          <w:rFonts w:hint="default"/>
+          <w:b/>
+          <w:bCs/>
+          <w:sz w:val="32"/>
+          <w:szCs w:val="32"/>
+          <w:lang w:val="pt-BR"/>
+        </w:rPr>
+      </w:pPr>
+      <w:r>
+        <w:rPr>
+          <w:rFonts w:hint="default"/>
+          <w:b/>
+          <w:bCs/>
+          <w:sz w:val="32"/>
+          <w:szCs w:val="32"/>
+          <w:lang w:val="pt-BR"/>
+        </w:rPr>
+        <w:t>Objetivo 5 — Apresentação da aplicação desenvolvida</w:t>
+      </w:r>
+    </w:p>
+    <w:p>
+      <w:pPr>
+        <w:pStyle w:val="6"/>
+        <w:keepNext w:val="0"/>
+        <w:keepLines w:val="0"/>
+        <w:widowControl/>
+        <w:suppressLineNumbers w:val="0"/>
+        <w:jc w:val="center"/>
+        <w:rPr>
+          <w:rFonts w:hint="default" w:ascii="Calibri" w:hAnsi="Calibri" w:eastAsia="SimSun" w:cs="Calibri"/>
+          <w:b/>
+          <w:bCs/>
+          <w:sz w:val="28"/>
+          <w:szCs w:val="28"/>
+        </w:rPr>
+      </w:pPr>
+      <w:r>
+        <w:rPr>
+          <w:rFonts w:hint="default" w:ascii="Calibri" w:hAnsi="Calibri" w:eastAsia="SimSun" w:cs="Calibri"/>
+          <w:b/>
+          <w:bCs/>
+          <w:sz w:val="28"/>
+          <w:szCs w:val="28"/>
+        </w:rPr>
+        <w:t>Introdução do Sistema</w:t>
+      </w:r>
+    </w:p>
+    <w:p>
+      <w:pPr>
+        <w:pStyle w:val="6"/>
+        <w:keepNext w:val="0"/>
+        <w:keepLines w:val="0"/>
+        <w:widowControl/>
+        <w:suppressLineNumbers w:val="0"/>
+        <w:jc w:val="left"/>
+        <w:rPr>
+          <w:rFonts w:hint="default" w:ascii="Calibri" w:hAnsi="Calibri" w:cs="Calibri"/>
+          <w:sz w:val="24"/>
+          <w:szCs w:val="24"/>
+        </w:rPr>
+      </w:pPr>
+      <w:r>
+        <w:rPr>
+          <w:rFonts w:hint="default" w:ascii="Calibri" w:hAnsi="Calibri" w:cs="Calibri"/>
+          <w:b/>
+          <w:bCs/>
+          <w:sz w:val="24"/>
+          <w:szCs w:val="24"/>
+          <w:lang w:val="pt-BR"/>
+        </w:rPr>
+        <w:tab/>
+      </w:r>
+      <w:r>
+        <w:rPr>
+          <w:rFonts w:hint="default" w:ascii="Calibri" w:hAnsi="Calibri" w:cs="Calibri"/>
+          <w:sz w:val="24"/>
+          <w:szCs w:val="24"/>
+        </w:rPr>
+        <w:t xml:space="preserve">O sistema desenvolvido é uma </w:t>
+      </w:r>
+      <w:r>
+        <w:rPr>
+          <w:rStyle w:val="5"/>
+          <w:rFonts w:hint="default" w:ascii="Calibri" w:hAnsi="Calibri" w:cs="Calibri"/>
+          <w:sz w:val="24"/>
+          <w:szCs w:val="24"/>
+        </w:rPr>
+        <w:t>aplicação desktop em Java utilizando Swing</w:t>
+      </w:r>
+      <w:r>
+        <w:rPr>
+          <w:rFonts w:hint="default" w:ascii="Calibri" w:hAnsi="Calibri" w:cs="Calibri"/>
+          <w:sz w:val="24"/>
+          <w:szCs w:val="24"/>
+        </w:rPr>
+        <w:t xml:space="preserve">, criada para simular a </w:t>
+      </w:r>
+      <w:r>
+        <w:rPr>
+          <w:rStyle w:val="5"/>
+          <w:rFonts w:hint="default" w:ascii="Calibri" w:hAnsi="Calibri" w:cs="Calibri"/>
+          <w:sz w:val="24"/>
+          <w:szCs w:val="24"/>
+        </w:rPr>
+        <w:t>gestão básica de um comércio</w:t>
+      </w:r>
+      <w:r>
+        <w:rPr>
+          <w:rFonts w:hint="default" w:ascii="Calibri" w:hAnsi="Calibri" w:cs="Calibri"/>
+          <w:sz w:val="24"/>
+          <w:szCs w:val="24"/>
+        </w:rPr>
+        <w:t>.</w:t>
+      </w:r>
+    </w:p>
+    <w:p>
+      <w:pPr>
+        <w:pStyle w:val="6"/>
+        <w:keepNext w:val="0"/>
+        <w:keepLines w:val="0"/>
+        <w:widowControl/>
+        <w:suppressLineNumbers w:val="0"/>
+        <w:jc w:val="left"/>
+        <w:rPr>
+          <w:rFonts w:hint="default" w:ascii="Calibri" w:hAnsi="Calibri" w:cs="Calibri"/>
+          <w:sz w:val="24"/>
+          <w:szCs w:val="24"/>
+        </w:rPr>
+      </w:pPr>
+      <w:r>
+        <w:rPr>
+          <w:rFonts w:hint="default" w:ascii="Calibri" w:hAnsi="Calibri" w:cs="Calibri"/>
+          <w:sz w:val="24"/>
+          <w:szCs w:val="24"/>
+        </w:rPr>
+        <w:t>Ele permite:</w:t>
+      </w:r>
+    </w:p>
+    <w:p>
+      <w:pPr>
+        <w:pStyle w:val="6"/>
+        <w:keepNext w:val="0"/>
+        <w:keepLines w:val="0"/>
+        <w:widowControl/>
+        <w:numPr>
+          <w:ilvl w:val="0"/>
+          <w:numId w:val="1"/>
+        </w:numPr>
+        <w:suppressLineNumbers w:val="0"/>
+        <w:ind w:left="420" w:leftChars="0" w:hanging="420" w:firstLineChars="0"/>
+        <w:rPr>
+          <w:rFonts w:hint="default" w:ascii="Calibri" w:hAnsi="Calibri" w:cs="Calibri"/>
+          <w:sz w:val="24"/>
+          <w:szCs w:val="24"/>
+        </w:rPr>
+      </w:pPr>
+      <w:r>
+        <w:rPr>
+          <w:rFonts w:hint="default" w:ascii="Calibri" w:hAnsi="Calibri" w:cs="Calibri"/>
+          <w:sz w:val="24"/>
+          <w:szCs w:val="24"/>
+        </w:rPr>
+        <w:t xml:space="preserve">Cadastro e gerenciamento de </w:t>
+      </w:r>
+      <w:r>
+        <w:rPr>
+          <w:rStyle w:val="5"/>
+          <w:rFonts w:hint="default" w:ascii="Calibri" w:hAnsi="Calibri" w:cs="Calibri"/>
+          <w:sz w:val="24"/>
+          <w:szCs w:val="24"/>
+        </w:rPr>
+        <w:t>clientes</w:t>
+      </w:r>
+    </w:p>
+    <w:p>
+      <w:pPr>
+        <w:pStyle w:val="6"/>
+        <w:keepNext w:val="0"/>
+        <w:keepLines w:val="0"/>
+        <w:widowControl/>
+        <w:numPr>
+          <w:ilvl w:val="0"/>
+          <w:numId w:val="1"/>
+        </w:numPr>
+        <w:suppressLineNumbers w:val="0"/>
+        <w:ind w:left="420" w:leftChars="0" w:hanging="420" w:firstLineChars="0"/>
+        <w:rPr>
+          <w:rFonts w:hint="default" w:ascii="Calibri" w:hAnsi="Calibri" w:cs="Calibri"/>
+          <w:sz w:val="24"/>
+          <w:szCs w:val="24"/>
+        </w:rPr>
+      </w:pPr>
+      <w:r>
+        <w:rPr>
+          <w:rFonts w:hint="default" w:ascii="Calibri" w:hAnsi="Calibri" w:cs="Calibri"/>
+          <w:sz w:val="24"/>
+          <w:szCs w:val="24"/>
+        </w:rPr>
+        <w:t xml:space="preserve">Cadastro e gerenciamento de </w:t>
+      </w:r>
+      <w:r>
+        <w:rPr>
+          <w:rStyle w:val="5"/>
+          <w:rFonts w:hint="default" w:ascii="Calibri" w:hAnsi="Calibri" w:cs="Calibri"/>
+          <w:sz w:val="24"/>
+          <w:szCs w:val="24"/>
+        </w:rPr>
+        <w:t>funcionários</w:t>
+      </w:r>
+    </w:p>
+    <w:p>
+      <w:pPr>
+        <w:pStyle w:val="6"/>
+        <w:keepNext w:val="0"/>
+        <w:keepLines w:val="0"/>
+        <w:widowControl/>
+        <w:numPr>
+          <w:ilvl w:val="0"/>
+          <w:numId w:val="1"/>
+        </w:numPr>
+        <w:suppressLineNumbers w:val="0"/>
+        <w:ind w:left="420" w:leftChars="0" w:hanging="420" w:firstLineChars="0"/>
+        <w:rPr>
+          <w:rFonts w:hint="default" w:ascii="Calibri" w:hAnsi="Calibri" w:cs="Calibri"/>
+          <w:sz w:val="24"/>
+          <w:szCs w:val="24"/>
+        </w:rPr>
+      </w:pPr>
+      <w:r>
+        <w:rPr>
+          <w:rFonts w:hint="default" w:ascii="Calibri" w:hAnsi="Calibri" w:cs="Calibri"/>
+          <w:sz w:val="24"/>
+          <w:szCs w:val="24"/>
+        </w:rPr>
+        <w:t xml:space="preserve">Cadastro e controle de </w:t>
+      </w:r>
+      <w:r>
+        <w:rPr>
+          <w:rStyle w:val="5"/>
+          <w:rFonts w:hint="default" w:ascii="Calibri" w:hAnsi="Calibri" w:cs="Calibri"/>
+          <w:sz w:val="24"/>
+          <w:szCs w:val="24"/>
+        </w:rPr>
+        <w:t>produtos</w:t>
+      </w:r>
+    </w:p>
+    <w:p>
+      <w:pPr>
+        <w:pStyle w:val="6"/>
+        <w:keepNext w:val="0"/>
+        <w:keepLines w:val="0"/>
+        <w:widowControl/>
+        <w:numPr>
+          <w:ilvl w:val="0"/>
+          <w:numId w:val="1"/>
+        </w:numPr>
+        <w:suppressLineNumbers w:val="0"/>
+        <w:ind w:left="420" w:leftChars="0" w:hanging="420" w:firstLineChars="0"/>
+        <w:rPr>
+          <w:rFonts w:hint="default" w:ascii="Calibri" w:hAnsi="Calibri" w:cs="Calibri"/>
+          <w:sz w:val="24"/>
+          <w:szCs w:val="24"/>
+        </w:rPr>
+      </w:pPr>
+      <w:r>
+        <w:rPr>
+          <w:rFonts w:hint="default" w:ascii="Calibri" w:hAnsi="Calibri" w:cs="Calibri"/>
+          <w:sz w:val="24"/>
+          <w:szCs w:val="24"/>
+        </w:rPr>
+        <w:t xml:space="preserve">Visualização de </w:t>
+      </w:r>
+      <w:r>
+        <w:rPr>
+          <w:rStyle w:val="5"/>
+          <w:rFonts w:hint="default" w:ascii="Calibri" w:hAnsi="Calibri" w:cs="Calibri"/>
+          <w:sz w:val="24"/>
+          <w:szCs w:val="24"/>
+        </w:rPr>
+        <w:t>relatórios</w:t>
+      </w:r>
+    </w:p>
+    <w:p>
+      <w:pPr>
+        <w:pStyle w:val="6"/>
+        <w:keepNext w:val="0"/>
+        <w:keepLines w:val="0"/>
+        <w:widowControl/>
+        <w:numPr>
+          <w:ilvl w:val="0"/>
+          <w:numId w:val="1"/>
+        </w:numPr>
+        <w:suppressLineNumbers w:val="0"/>
+        <w:ind w:left="420" w:leftChars="0" w:hanging="420" w:firstLineChars="0"/>
+        <w:rPr>
+          <w:rFonts w:hint="default" w:ascii="Calibri" w:hAnsi="Calibri" w:cs="Calibri"/>
+          <w:sz w:val="24"/>
+          <w:szCs w:val="24"/>
+        </w:rPr>
+      </w:pPr>
+      <w:r>
+        <w:rPr>
+          <w:rFonts w:hint="default" w:ascii="Calibri" w:hAnsi="Calibri" w:cs="Calibri"/>
+          <w:sz w:val="24"/>
+          <w:szCs w:val="24"/>
+        </w:rPr>
+        <w:t xml:space="preserve">Registro de </w:t>
+      </w:r>
+      <w:r>
+        <w:rPr>
+          <w:rStyle w:val="5"/>
+          <w:rFonts w:hint="default" w:ascii="Calibri" w:hAnsi="Calibri" w:cs="Calibri"/>
+          <w:sz w:val="24"/>
+          <w:szCs w:val="24"/>
+        </w:rPr>
+        <w:t>vendas</w:t>
+      </w:r>
+      <w:r>
+        <w:rPr>
+          <w:rFonts w:hint="default" w:ascii="Calibri" w:hAnsi="Calibri" w:cs="Calibri"/>
+          <w:sz w:val="24"/>
+          <w:szCs w:val="24"/>
+        </w:rPr>
+        <w:t>, integrando cliente, funcionário e produtos</w:t>
+      </w:r>
+    </w:p>
+    <w:p>
+      <w:pPr>
+        <w:pStyle w:val="6"/>
+        <w:keepNext w:val="0"/>
+        <w:keepLines w:val="0"/>
+        <w:widowControl/>
+        <w:suppressLineNumbers w:val="0"/>
+        <w:ind w:firstLine="708" w:firstLineChars="0"/>
+        <w:rPr>
+          <w:rFonts w:hint="default" w:ascii="Calibri" w:hAnsi="Calibri" w:cs="Calibri"/>
+          <w:sz w:val="24"/>
+          <w:szCs w:val="24"/>
+        </w:rPr>
+      </w:pPr>
+      <w:r>
+        <w:rPr>
+          <w:rFonts w:hint="default" w:ascii="Calibri" w:hAnsi="Calibri" w:cs="Calibri"/>
+          <w:sz w:val="24"/>
+          <w:szCs w:val="24"/>
+        </w:rPr>
+        <w:t xml:space="preserve">O sistema foi organizado seguindo o padrão </w:t>
+      </w:r>
+      <w:r>
+        <w:rPr>
+          <w:rStyle w:val="5"/>
+          <w:rFonts w:hint="default" w:ascii="Calibri" w:hAnsi="Calibri" w:cs="Calibri"/>
+          <w:sz w:val="24"/>
+          <w:szCs w:val="24"/>
+        </w:rPr>
+        <w:t>MVC (Model–View–Controller)</w:t>
+      </w:r>
+      <w:r>
+        <w:rPr>
+          <w:rFonts w:hint="default" w:ascii="Calibri" w:hAnsi="Calibri" w:cs="Calibri"/>
+          <w:sz w:val="24"/>
+          <w:szCs w:val="24"/>
+        </w:rPr>
+        <w:t>, separando claramente:</w:t>
+      </w:r>
+    </w:p>
+    <w:p>
+      <w:pPr>
+        <w:pStyle w:val="6"/>
+        <w:keepNext w:val="0"/>
+        <w:keepLines w:val="0"/>
+        <w:widowControl/>
+        <w:numPr>
+          <w:ilvl w:val="0"/>
+          <w:numId w:val="1"/>
+        </w:numPr>
+        <w:suppressLineNumbers w:val="0"/>
+        <w:ind w:left="420" w:leftChars="0" w:hanging="420" w:firstLineChars="0"/>
+        <w:rPr>
+          <w:rFonts w:hint="default" w:ascii="Calibri" w:hAnsi="Calibri" w:cs="Calibri"/>
+          <w:sz w:val="24"/>
+          <w:szCs w:val="24"/>
+        </w:rPr>
+      </w:pPr>
+      <w:r>
+        <w:rPr>
+          <w:rFonts w:hint="default" w:ascii="Calibri" w:hAnsi="Calibri" w:cs="Calibri"/>
+          <w:sz w:val="24"/>
+          <w:szCs w:val="24"/>
+        </w:rPr>
+        <w:t>Regras de negócio</w:t>
+      </w:r>
+    </w:p>
+    <w:p>
+      <w:pPr>
+        <w:pStyle w:val="6"/>
+        <w:keepNext w:val="0"/>
+        <w:keepLines w:val="0"/>
+        <w:widowControl/>
+        <w:numPr>
+          <w:ilvl w:val="0"/>
+          <w:numId w:val="1"/>
+        </w:numPr>
+        <w:suppressLineNumbers w:val="0"/>
+        <w:ind w:left="420" w:leftChars="0" w:hanging="420" w:firstLineChars="0"/>
+        <w:rPr>
+          <w:rFonts w:hint="default" w:ascii="Calibri" w:hAnsi="Calibri" w:cs="Calibri"/>
+          <w:sz w:val="24"/>
+          <w:szCs w:val="24"/>
+        </w:rPr>
+      </w:pPr>
+      <w:r>
+        <w:rPr>
+          <w:rFonts w:hint="default" w:ascii="Calibri" w:hAnsi="Calibri" w:cs="Calibri"/>
+          <w:sz w:val="24"/>
+          <w:szCs w:val="24"/>
+        </w:rPr>
+        <w:t>Interface gráfica</w:t>
+      </w:r>
+    </w:p>
+    <w:p>
+      <w:pPr>
+        <w:pStyle w:val="6"/>
+        <w:keepNext w:val="0"/>
+        <w:keepLines w:val="0"/>
+        <w:widowControl/>
+        <w:numPr>
+          <w:ilvl w:val="0"/>
+          <w:numId w:val="1"/>
+        </w:numPr>
+        <w:suppressLineNumbers w:val="0"/>
+        <w:ind w:left="420" w:leftChars="0" w:hanging="420" w:firstLineChars="0"/>
+        <w:rPr>
+          <w:rFonts w:hint="default" w:ascii="Calibri" w:hAnsi="Calibri" w:cs="Calibri"/>
+          <w:sz w:val="24"/>
+          <w:szCs w:val="24"/>
+        </w:rPr>
+      </w:pPr>
+      <w:r>
+        <w:rPr>
+          <w:rFonts w:hint="default" w:ascii="Calibri" w:hAnsi="Calibri" w:cs="Calibri"/>
+          <w:sz w:val="24"/>
+          <w:szCs w:val="24"/>
+        </w:rPr>
+        <w:t>Controle das ações do usuário</w:t>
+      </w:r>
+    </w:p>
+    <w:p>
+      <w:pPr>
+        <w:pStyle w:val="6"/>
+        <w:keepNext w:val="0"/>
+        <w:keepLines w:val="0"/>
+        <w:widowControl/>
+        <w:numPr>
+          <w:numId w:val="0"/>
+        </w:numPr>
+        <w:suppressLineNumbers w:val="0"/>
+        <w:ind w:leftChars="0" w:right="0" w:rightChars="0"/>
+        <w:rPr>
+          <w:rFonts w:hint="default" w:ascii="Calibri" w:hAnsi="Calibri" w:cs="Calibri"/>
+          <w:sz w:val="24"/>
+          <w:szCs w:val="24"/>
+        </w:rPr>
+      </w:pPr>
+    </w:p>
+    <w:p>
+      <w:pPr>
+        <w:pStyle w:val="6"/>
+        <w:keepNext w:val="0"/>
+        <w:keepLines w:val="0"/>
+        <w:widowControl/>
+        <w:suppressLineNumbers w:val="0"/>
+        <w:ind w:left="720"/>
+        <w:jc w:val="center"/>
+        <w:rPr>
+          <w:rFonts w:hint="default" w:ascii="Calibri" w:hAnsi="Calibri" w:cs="Calibri"/>
+          <w:b/>
+          <w:bCs/>
+          <w:sz w:val="28"/>
+          <w:szCs w:val="40"/>
+        </w:rPr>
+      </w:pPr>
+      <w:r>
+        <w:rPr>
+          <w:rFonts w:hint="default" w:ascii="Calibri" w:hAnsi="Calibri" w:cs="Calibri"/>
+          <w:b/>
+          <w:bCs/>
+          <w:sz w:val="28"/>
+          <w:szCs w:val="40"/>
+        </w:rPr>
+        <w:t>Tela Principal – Ponto Inicial do Sistema</w:t>
+      </w:r>
+    </w:p>
+    <w:p>
+      <w:pPr>
+        <w:pStyle w:val="6"/>
+        <w:keepNext w:val="0"/>
+        <w:keepLines w:val="0"/>
+        <w:widowControl/>
+        <w:suppressLineNumbers w:val="0"/>
+        <w:ind w:left="720"/>
+        <w:jc w:val="center"/>
+        <w:rPr>
+          <w:rFonts w:hint="default" w:ascii="Calibri" w:hAnsi="Calibri" w:cs="Calibri"/>
+          <w:b/>
+          <w:bCs/>
+          <w:sz w:val="28"/>
+          <w:szCs w:val="40"/>
+          <w:lang w:val="pt-BR"/>
+        </w:rPr>
+      </w:pPr>
+      <w:r>
+        <w:rPr>
+          <w:rFonts w:hint="default" w:ascii="Calibri" w:hAnsi="Calibri" w:cs="Calibri"/>
+          <w:b/>
+          <w:bCs/>
+          <w:sz w:val="28"/>
+          <w:szCs w:val="40"/>
+          <w:lang w:val="pt-BR"/>
+        </w:rPr>
+        <w:t>* imagem da tela principal</w:t>
+      </w:r>
+    </w:p>
+    <w:p>
+      <w:pPr>
+        <w:pStyle w:val="6"/>
+        <w:keepNext w:val="0"/>
+        <w:keepLines w:val="0"/>
+        <w:widowControl/>
+        <w:suppressLineNumbers w:val="0"/>
+        <w:ind w:firstLine="708" w:firstLineChars="0"/>
+        <w:jc w:val="left"/>
+        <w:rPr>
+          <w:rFonts w:hint="default" w:ascii="Calibri" w:hAnsi="Calibri"/>
+          <w:b w:val="0"/>
+          <w:bCs w:val="0"/>
+          <w:sz w:val="24"/>
+          <w:szCs w:val="36"/>
+          <w:lang w:val="pt-BR"/>
+        </w:rPr>
+      </w:pPr>
+      <w:r>
+        <w:rPr>
+          <w:rFonts w:hint="default" w:ascii="Calibri" w:hAnsi="Calibri"/>
+          <w:b w:val="0"/>
+          <w:bCs w:val="0"/>
+          <w:sz w:val="24"/>
+          <w:szCs w:val="36"/>
+          <w:lang w:val="pt-BR"/>
+        </w:rPr>
+        <w:t>O sistema sempre começa pela Tela Principal, que funciona como o menu central da aplicação.</w:t>
+      </w:r>
+    </w:p>
+    <w:p>
+      <w:pPr>
+        <w:pStyle w:val="6"/>
+        <w:keepNext w:val="0"/>
+        <w:keepLines w:val="0"/>
+        <w:widowControl/>
+        <w:suppressLineNumbers w:val="0"/>
+        <w:jc w:val="left"/>
+        <w:rPr>
+          <w:rFonts w:hint="default" w:ascii="Calibri" w:hAnsi="Calibri"/>
+          <w:b w:val="0"/>
+          <w:bCs w:val="0"/>
+          <w:sz w:val="24"/>
+          <w:szCs w:val="36"/>
+          <w:lang w:val="pt-BR"/>
+        </w:rPr>
+      </w:pPr>
+      <w:r>
+        <w:rPr>
+          <w:rFonts w:hint="default" w:ascii="Calibri" w:hAnsi="Calibri"/>
+          <w:b w:val="0"/>
+          <w:bCs w:val="0"/>
+          <w:sz w:val="24"/>
+          <w:szCs w:val="36"/>
+          <w:lang w:val="pt-BR"/>
+        </w:rPr>
+        <w:t>Nela, o usuário encontra:</w:t>
+      </w:r>
+    </w:p>
+    <w:p>
+      <w:pPr>
+        <w:pStyle w:val="6"/>
+        <w:keepNext w:val="0"/>
+        <w:keepLines w:val="0"/>
+        <w:widowControl/>
+        <w:numPr>
+          <w:ilvl w:val="0"/>
+          <w:numId w:val="1"/>
+        </w:numPr>
+        <w:suppressLineNumbers w:val="0"/>
+        <w:ind w:left="420" w:leftChars="0" w:hanging="420" w:firstLineChars="0"/>
+        <w:jc w:val="left"/>
+        <w:rPr>
+          <w:rFonts w:hint="default" w:ascii="Calibri" w:hAnsi="Calibri"/>
+          <w:b w:val="0"/>
+          <w:bCs w:val="0"/>
+          <w:sz w:val="24"/>
+          <w:szCs w:val="36"/>
+          <w:lang w:val="pt-BR"/>
+        </w:rPr>
+      </w:pPr>
+      <w:r>
+        <w:rPr>
+          <w:rFonts w:hint="default" w:ascii="Calibri" w:hAnsi="Calibri"/>
+          <w:b w:val="0"/>
+          <w:bCs w:val="0"/>
+          <w:sz w:val="24"/>
+          <w:szCs w:val="36"/>
+          <w:lang w:val="pt-BR"/>
+        </w:rPr>
+        <w:t>Botões ou menus para acessar os cadastros</w:t>
+      </w:r>
+    </w:p>
+    <w:p>
+      <w:pPr>
+        <w:pStyle w:val="6"/>
+        <w:keepNext w:val="0"/>
+        <w:keepLines w:val="0"/>
+        <w:widowControl/>
+        <w:numPr>
+          <w:ilvl w:val="0"/>
+          <w:numId w:val="1"/>
+        </w:numPr>
+        <w:suppressLineNumbers w:val="0"/>
+        <w:ind w:left="420" w:leftChars="0" w:hanging="420" w:firstLineChars="0"/>
+        <w:jc w:val="left"/>
+        <w:rPr>
+          <w:rFonts w:hint="default" w:ascii="Calibri" w:hAnsi="Calibri"/>
+          <w:b w:val="0"/>
+          <w:bCs w:val="0"/>
+          <w:sz w:val="24"/>
+          <w:szCs w:val="36"/>
+          <w:lang w:val="pt-BR"/>
+        </w:rPr>
+      </w:pPr>
+      <w:r>
+        <w:rPr>
+          <w:rFonts w:hint="default" w:ascii="Calibri" w:hAnsi="Calibri"/>
+          <w:b w:val="0"/>
+          <w:bCs w:val="0"/>
+          <w:sz w:val="24"/>
+          <w:szCs w:val="36"/>
+          <w:lang w:val="pt-BR"/>
+        </w:rPr>
+        <w:t>Opções para visualizar relatórios</w:t>
+      </w:r>
+    </w:p>
+    <w:p>
+      <w:pPr>
+        <w:pStyle w:val="6"/>
+        <w:keepNext w:val="0"/>
+        <w:keepLines w:val="0"/>
+        <w:widowControl/>
+        <w:numPr>
+          <w:ilvl w:val="0"/>
+          <w:numId w:val="1"/>
+        </w:numPr>
+        <w:suppressLineNumbers w:val="0"/>
+        <w:ind w:left="420" w:leftChars="0" w:hanging="420" w:firstLineChars="0"/>
+        <w:jc w:val="left"/>
+        <w:rPr>
+          <w:rFonts w:hint="default" w:ascii="Calibri" w:hAnsi="Calibri"/>
+          <w:b w:val="0"/>
+          <w:bCs w:val="0"/>
+          <w:sz w:val="24"/>
+          <w:szCs w:val="36"/>
+          <w:lang w:val="pt-BR"/>
+        </w:rPr>
+      </w:pPr>
+      <w:r>
+        <w:rPr>
+          <w:rFonts w:hint="default" w:ascii="Calibri" w:hAnsi="Calibri"/>
+          <w:b w:val="0"/>
+          <w:bCs w:val="0"/>
+          <w:sz w:val="24"/>
+          <w:szCs w:val="36"/>
+          <w:lang w:val="pt-BR"/>
+        </w:rPr>
+        <w:t>Acesso ao registro de vendas</w:t>
+      </w:r>
+    </w:p>
+    <w:p>
+      <w:pPr>
+        <w:pStyle w:val="6"/>
+        <w:keepNext w:val="0"/>
+        <w:keepLines w:val="0"/>
+        <w:widowControl/>
+        <w:numPr>
+          <w:ilvl w:val="0"/>
+          <w:numId w:val="1"/>
+        </w:numPr>
+        <w:suppressLineNumbers w:val="0"/>
+        <w:ind w:left="420" w:leftChars="0" w:hanging="420" w:firstLineChars="0"/>
+        <w:jc w:val="left"/>
+        <w:rPr>
+          <w:rFonts w:hint="default" w:ascii="Calibri" w:hAnsi="Calibri"/>
+          <w:b w:val="0"/>
+          <w:bCs w:val="0"/>
+          <w:sz w:val="24"/>
+          <w:szCs w:val="36"/>
+          <w:lang w:val="pt-BR"/>
+        </w:rPr>
+      </w:pPr>
+      <w:r>
+        <w:rPr>
+          <w:rFonts w:hint="default" w:ascii="Calibri" w:hAnsi="Calibri"/>
+          <w:b w:val="0"/>
+          <w:bCs w:val="0"/>
+          <w:sz w:val="24"/>
+          <w:szCs w:val="36"/>
+          <w:lang w:val="pt-BR"/>
+        </w:rPr>
+        <w:t>Acesso ao perfil do usuário logado</w:t>
+      </w:r>
+    </w:p>
+    <w:p>
+      <w:pPr>
+        <w:pStyle w:val="6"/>
+        <w:keepNext w:val="0"/>
+        <w:keepLines w:val="0"/>
+        <w:widowControl/>
+        <w:suppressLineNumbers w:val="0"/>
+        <w:ind w:firstLine="708" w:firstLineChars="0"/>
+        <w:jc w:val="left"/>
+        <w:rPr>
+          <w:rFonts w:hint="default" w:ascii="Calibri" w:hAnsi="Calibri" w:cs="Calibri"/>
+          <w:b w:val="0"/>
+          <w:bCs w:val="0"/>
+          <w:sz w:val="24"/>
+          <w:szCs w:val="36"/>
+          <w:lang w:val="pt-BR"/>
+        </w:rPr>
+      </w:pPr>
+      <w:r>
+        <w:rPr>
+          <w:rFonts w:hint="default" w:ascii="Calibri" w:hAnsi="Calibri"/>
+          <w:b w:val="0"/>
+          <w:bCs w:val="0"/>
+          <w:sz w:val="24"/>
+          <w:szCs w:val="36"/>
+          <w:lang w:val="pt-BR"/>
+        </w:rPr>
+        <w:t>A Tela Principal é responsável apenas por direcionar o usuário, sem conter regras de negócio.</w:t>
+      </w:r>
+    </w:p>
+    <w:p>
+      <w:pPr>
+        <w:pStyle w:val="6"/>
+        <w:keepNext w:val="0"/>
+        <w:keepLines w:val="0"/>
+        <w:widowControl/>
+        <w:numPr>
+          <w:numId w:val="0"/>
+        </w:numPr>
+        <w:suppressLineNumbers w:val="0"/>
+        <w:ind w:leftChars="0" w:right="0" w:rightChars="0"/>
+        <w:rPr>
+          <w:rFonts w:hint="default" w:ascii="Calibri" w:hAnsi="Calibri" w:cs="Calibri"/>
+          <w:sz w:val="24"/>
+          <w:szCs w:val="36"/>
+        </w:rPr>
+      </w:pPr>
+    </w:p>
+    <w:p>
+      <w:pPr>
+        <w:jc w:val="center"/>
+        <w:rPr>
+          <w:rFonts w:hint="default"/>
+          <w:b/>
+          <w:bCs/>
+          <w:sz w:val="28"/>
+          <w:szCs w:val="28"/>
+          <w:lang w:val="pt-BR"/>
+        </w:rPr>
+      </w:pPr>
+      <w:r>
+        <w:rPr>
+          <w:rFonts w:hint="default"/>
+          <w:b/>
+          <w:bCs/>
+          <w:sz w:val="28"/>
+          <w:szCs w:val="28"/>
+          <w:lang w:val="pt-BR"/>
+        </w:rPr>
+        <w:t>Cadastros do Sistema</w:t>
+      </w:r>
+    </w:p>
+    <w:p>
+      <w:pPr>
+        <w:pStyle w:val="6"/>
+        <w:keepNext w:val="0"/>
+        <w:keepLines w:val="0"/>
+        <w:widowControl/>
+        <w:suppressLineNumbers w:val="0"/>
+        <w:ind w:left="720"/>
+        <w:jc w:val="center"/>
+        <w:rPr>
+          <w:rFonts w:hint="default" w:ascii="Calibri" w:hAnsi="Calibri" w:cs="Calibri"/>
+          <w:b/>
+          <w:bCs/>
+          <w:sz w:val="28"/>
+          <w:szCs w:val="40"/>
+          <w:lang w:val="pt-BR"/>
+        </w:rPr>
+      </w:pPr>
+      <w:r>
+        <w:rPr>
+          <w:rFonts w:hint="default" w:ascii="Calibri" w:hAnsi="Calibri" w:cs="Calibri"/>
+          <w:b/>
+          <w:bCs/>
+          <w:sz w:val="28"/>
+          <w:szCs w:val="40"/>
+          <w:lang w:val="pt-BR"/>
+        </w:rPr>
+        <w:t>* imagem dos cadastros</w:t>
+      </w:r>
+    </w:p>
+    <w:p>
+      <w:pPr>
+        <w:jc w:val="left"/>
+        <w:rPr>
+          <w:rFonts w:hint="default"/>
+          <w:b w:val="0"/>
+          <w:bCs w:val="0"/>
+          <w:sz w:val="24"/>
+          <w:szCs w:val="24"/>
+          <w:lang w:val="pt-BR"/>
+        </w:rPr>
+      </w:pPr>
+    </w:p>
+    <w:p>
+      <w:pPr>
+        <w:jc w:val="left"/>
+        <w:rPr>
+          <w:rFonts w:hint="default"/>
+          <w:b w:val="0"/>
+          <w:bCs w:val="0"/>
+          <w:sz w:val="24"/>
+          <w:szCs w:val="24"/>
+          <w:lang w:val="pt-BR"/>
+        </w:rPr>
+      </w:pPr>
+      <w:r>
+        <w:rPr>
+          <w:rFonts w:hint="default"/>
+          <w:b w:val="0"/>
+          <w:bCs w:val="0"/>
+          <w:sz w:val="24"/>
+          <w:szCs w:val="24"/>
+          <w:lang w:val="pt-BR"/>
+        </w:rPr>
+        <w:t>O sistema possui três cadastros principais:</w:t>
+      </w:r>
+    </w:p>
+    <w:p>
+      <w:pPr>
+        <w:jc w:val="left"/>
+        <w:rPr>
+          <w:rFonts w:hint="default"/>
+          <w:b w:val="0"/>
+          <w:bCs w:val="0"/>
+          <w:sz w:val="24"/>
+          <w:szCs w:val="24"/>
+          <w:lang w:val="pt-BR"/>
+        </w:rPr>
+      </w:pPr>
+    </w:p>
+    <w:p>
+      <w:pPr>
+        <w:jc w:val="left"/>
+        <w:rPr>
+          <w:rFonts w:hint="default"/>
+          <w:b w:val="0"/>
+          <w:bCs w:val="0"/>
+          <w:sz w:val="24"/>
+          <w:szCs w:val="24"/>
+          <w:lang w:val="pt-BR"/>
+        </w:rPr>
+      </w:pPr>
+      <w:r>
+        <w:rPr>
+          <w:rFonts w:hint="default"/>
+          <w:b w:val="0"/>
+          <w:bCs w:val="0"/>
+          <w:sz w:val="24"/>
+          <w:szCs w:val="24"/>
+          <w:lang w:val="pt-BR"/>
+        </w:rPr>
+        <w:t>O Cadastro de Cliente permite:</w:t>
+      </w:r>
+    </w:p>
+    <w:p>
+      <w:pPr>
+        <w:jc w:val="left"/>
+        <w:rPr>
+          <w:rFonts w:hint="default"/>
+          <w:b w:val="0"/>
+          <w:bCs w:val="0"/>
+          <w:sz w:val="24"/>
+          <w:szCs w:val="24"/>
+          <w:lang w:val="pt-BR"/>
+        </w:rPr>
+      </w:pPr>
+    </w:p>
+    <w:p>
+      <w:pPr>
+        <w:jc w:val="left"/>
+        <w:rPr>
+          <w:rFonts w:hint="default"/>
+          <w:b w:val="0"/>
+          <w:bCs w:val="0"/>
+          <w:sz w:val="24"/>
+          <w:szCs w:val="24"/>
+          <w:lang w:val="pt-BR"/>
+        </w:rPr>
+      </w:pPr>
+      <w:r>
+        <w:rPr>
+          <w:rFonts w:hint="default"/>
+          <w:b w:val="0"/>
+          <w:bCs w:val="0"/>
+          <w:sz w:val="24"/>
+          <w:szCs w:val="24"/>
+          <w:lang w:val="pt-BR"/>
+        </w:rPr>
+        <w:t>Inserir dados como nome, CPF, telefone, e-mail e endereço</w:t>
+      </w:r>
+    </w:p>
+    <w:p>
+      <w:pPr>
+        <w:jc w:val="left"/>
+        <w:rPr>
+          <w:rFonts w:hint="default"/>
+          <w:b w:val="0"/>
+          <w:bCs w:val="0"/>
+          <w:sz w:val="24"/>
+          <w:szCs w:val="24"/>
+          <w:lang w:val="pt-BR"/>
+        </w:rPr>
+      </w:pPr>
+      <w:r>
+        <w:rPr>
+          <w:rFonts w:hint="default"/>
+          <w:b w:val="0"/>
+          <w:bCs w:val="0"/>
+          <w:sz w:val="24"/>
+          <w:szCs w:val="24"/>
+          <w:lang w:val="pt-BR"/>
+        </w:rPr>
+        <w:t>Editar informações existentes</w:t>
+      </w:r>
+    </w:p>
+    <w:p>
+      <w:pPr>
+        <w:jc w:val="left"/>
+        <w:rPr>
+          <w:rFonts w:hint="default"/>
+          <w:b w:val="0"/>
+          <w:bCs w:val="0"/>
+          <w:sz w:val="24"/>
+          <w:szCs w:val="24"/>
+          <w:lang w:val="pt-BR"/>
+        </w:rPr>
+      </w:pPr>
+      <w:r>
+        <w:rPr>
+          <w:rFonts w:hint="default"/>
+          <w:b w:val="0"/>
+          <w:bCs w:val="0"/>
+          <w:sz w:val="24"/>
+          <w:szCs w:val="24"/>
+          <w:lang w:val="pt-BR"/>
+        </w:rPr>
+        <w:t>Excluir clientes</w:t>
+      </w:r>
+    </w:p>
+    <w:p>
+      <w:pPr>
+        <w:jc w:val="left"/>
+        <w:rPr>
+          <w:rFonts w:hint="default"/>
+          <w:b w:val="0"/>
+          <w:bCs w:val="0"/>
+          <w:sz w:val="24"/>
+          <w:szCs w:val="24"/>
+          <w:lang w:val="pt-BR"/>
+        </w:rPr>
+      </w:pPr>
+      <w:r>
+        <w:rPr>
+          <w:rFonts w:hint="default"/>
+          <w:b w:val="0"/>
+          <w:bCs w:val="0"/>
+          <w:sz w:val="24"/>
+          <w:szCs w:val="24"/>
+          <w:lang w:val="pt-BR"/>
+        </w:rPr>
+        <w:t>Listar clientes cadastrados</w:t>
+      </w:r>
+    </w:p>
+    <w:p>
+      <w:pPr>
+        <w:jc w:val="left"/>
+        <w:rPr>
+          <w:rFonts w:hint="default"/>
+          <w:b w:val="0"/>
+          <w:bCs w:val="0"/>
+          <w:sz w:val="24"/>
+          <w:szCs w:val="24"/>
+          <w:lang w:val="pt-BR"/>
+        </w:rPr>
+      </w:pPr>
+    </w:p>
+    <w:p>
+      <w:pPr>
+        <w:jc w:val="left"/>
+        <w:rPr>
+          <w:rFonts w:hint="default"/>
+          <w:b w:val="0"/>
+          <w:bCs w:val="0"/>
+          <w:sz w:val="24"/>
+          <w:szCs w:val="24"/>
+          <w:lang w:val="pt-BR"/>
+        </w:rPr>
+      </w:pPr>
+      <w:r>
+        <w:rPr>
+          <w:rFonts w:hint="default"/>
+          <w:b w:val="0"/>
+          <w:bCs w:val="0"/>
+          <w:sz w:val="24"/>
+          <w:szCs w:val="24"/>
+          <w:lang w:val="pt-BR"/>
+        </w:rPr>
+        <w:t>O Cadastro de Funcionário permite:</w:t>
+      </w:r>
+    </w:p>
+    <w:p>
+      <w:pPr>
+        <w:jc w:val="left"/>
+        <w:rPr>
+          <w:rFonts w:hint="default"/>
+          <w:b w:val="0"/>
+          <w:bCs w:val="0"/>
+          <w:sz w:val="24"/>
+          <w:szCs w:val="24"/>
+          <w:lang w:val="pt-BR"/>
+        </w:rPr>
+      </w:pPr>
+    </w:p>
+    <w:p>
+      <w:pPr>
+        <w:jc w:val="left"/>
+        <w:rPr>
+          <w:rFonts w:hint="default"/>
+          <w:b w:val="0"/>
+          <w:bCs w:val="0"/>
+          <w:sz w:val="24"/>
+          <w:szCs w:val="24"/>
+          <w:lang w:val="pt-BR"/>
+        </w:rPr>
+      </w:pPr>
+      <w:r>
+        <w:rPr>
+          <w:rFonts w:hint="default"/>
+          <w:b w:val="0"/>
+          <w:bCs w:val="0"/>
+          <w:sz w:val="24"/>
+          <w:szCs w:val="24"/>
+          <w:lang w:val="pt-BR"/>
+        </w:rPr>
+        <w:t>Cadastrar funcionários com nome, CPF, cargo e salário</w:t>
+      </w:r>
+    </w:p>
+    <w:p>
+      <w:pPr>
+        <w:jc w:val="left"/>
+        <w:rPr>
+          <w:rFonts w:hint="default"/>
+          <w:b w:val="0"/>
+          <w:bCs w:val="0"/>
+          <w:sz w:val="24"/>
+          <w:szCs w:val="24"/>
+          <w:lang w:val="pt-BR"/>
+        </w:rPr>
+      </w:pPr>
+      <w:r>
+        <w:rPr>
+          <w:rFonts w:hint="default"/>
+          <w:b w:val="0"/>
+          <w:bCs w:val="0"/>
+          <w:sz w:val="24"/>
+          <w:szCs w:val="24"/>
+          <w:lang w:val="pt-BR"/>
+        </w:rPr>
+        <w:t>Editar e excluir funcionários</w:t>
+      </w:r>
+    </w:p>
+    <w:p>
+      <w:pPr>
+        <w:jc w:val="left"/>
+        <w:rPr>
+          <w:rFonts w:hint="default"/>
+          <w:b w:val="0"/>
+          <w:bCs w:val="0"/>
+          <w:sz w:val="24"/>
+          <w:szCs w:val="24"/>
+          <w:lang w:val="pt-BR"/>
+        </w:rPr>
+      </w:pPr>
+      <w:r>
+        <w:rPr>
+          <w:rFonts w:hint="default"/>
+          <w:b w:val="0"/>
+          <w:bCs w:val="0"/>
+          <w:sz w:val="24"/>
+          <w:szCs w:val="24"/>
+          <w:lang w:val="pt-BR"/>
+        </w:rPr>
+        <w:t>Utilizar o funcionário no registro de vendas</w:t>
+      </w:r>
+    </w:p>
+    <w:p>
+      <w:pPr>
+        <w:jc w:val="left"/>
+        <w:rPr>
+          <w:rFonts w:hint="default"/>
+          <w:b w:val="0"/>
+          <w:bCs w:val="0"/>
+          <w:sz w:val="24"/>
+          <w:szCs w:val="24"/>
+          <w:lang w:val="pt-BR"/>
+        </w:rPr>
+      </w:pPr>
+    </w:p>
+    <w:p>
+      <w:pPr>
+        <w:jc w:val="left"/>
+        <w:rPr>
+          <w:rFonts w:hint="default"/>
+          <w:b w:val="0"/>
+          <w:bCs w:val="0"/>
+          <w:sz w:val="24"/>
+          <w:szCs w:val="24"/>
+          <w:lang w:val="pt-BR"/>
+        </w:rPr>
+      </w:pPr>
+      <w:r>
+        <w:rPr>
+          <w:rFonts w:hint="default"/>
+          <w:b w:val="0"/>
+          <w:bCs w:val="0"/>
+          <w:sz w:val="24"/>
+          <w:szCs w:val="24"/>
+          <w:lang w:val="pt-BR"/>
+        </w:rPr>
+        <w:t>O Cadastro de Produto permite:</w:t>
+      </w:r>
+    </w:p>
+    <w:p>
+      <w:pPr>
+        <w:jc w:val="left"/>
+        <w:rPr>
+          <w:rFonts w:hint="default"/>
+          <w:b w:val="0"/>
+          <w:bCs w:val="0"/>
+          <w:sz w:val="24"/>
+          <w:szCs w:val="24"/>
+          <w:lang w:val="pt-BR"/>
+        </w:rPr>
+      </w:pPr>
+    </w:p>
+    <w:p>
+      <w:pPr>
+        <w:jc w:val="left"/>
+        <w:rPr>
+          <w:rFonts w:hint="default"/>
+          <w:b w:val="0"/>
+          <w:bCs w:val="0"/>
+          <w:sz w:val="24"/>
+          <w:szCs w:val="24"/>
+          <w:lang w:val="pt-BR"/>
+        </w:rPr>
+      </w:pPr>
+      <w:r>
+        <w:rPr>
+          <w:rFonts w:hint="default"/>
+          <w:b w:val="0"/>
+          <w:bCs w:val="0"/>
+          <w:sz w:val="24"/>
+          <w:szCs w:val="24"/>
+          <w:lang w:val="pt-BR"/>
+        </w:rPr>
+        <w:t>Cadastrar produtos com descrição, preço e estoque</w:t>
+      </w:r>
+    </w:p>
+    <w:p>
+      <w:pPr>
+        <w:jc w:val="left"/>
+        <w:rPr>
+          <w:rFonts w:hint="default"/>
+          <w:b w:val="0"/>
+          <w:bCs w:val="0"/>
+          <w:sz w:val="24"/>
+          <w:szCs w:val="24"/>
+          <w:lang w:val="pt-BR"/>
+        </w:rPr>
+      </w:pPr>
+      <w:r>
+        <w:rPr>
+          <w:rFonts w:hint="default"/>
+          <w:b w:val="0"/>
+          <w:bCs w:val="0"/>
+          <w:sz w:val="24"/>
+          <w:szCs w:val="24"/>
+          <w:lang w:val="pt-BR"/>
+        </w:rPr>
+        <w:t>Atualizar o estoque</w:t>
+      </w:r>
+    </w:p>
+    <w:p>
+      <w:pPr>
+        <w:jc w:val="left"/>
+        <w:rPr>
+          <w:rFonts w:hint="default"/>
+          <w:b w:val="0"/>
+          <w:bCs w:val="0"/>
+          <w:sz w:val="24"/>
+          <w:szCs w:val="24"/>
+          <w:lang w:val="pt-BR"/>
+        </w:rPr>
+      </w:pPr>
+      <w:r>
+        <w:rPr>
+          <w:rFonts w:hint="default"/>
+          <w:b w:val="0"/>
+          <w:bCs w:val="0"/>
+          <w:sz w:val="24"/>
+          <w:szCs w:val="24"/>
+          <w:lang w:val="pt-BR"/>
+        </w:rPr>
+        <w:t>Utilizar os produtos durante a venda</w:t>
+      </w:r>
+    </w:p>
+    <w:p>
+      <w:pPr>
+        <w:jc w:val="left"/>
+        <w:rPr>
+          <w:rFonts w:hint="default"/>
+          <w:b w:val="0"/>
+          <w:bCs w:val="0"/>
+          <w:sz w:val="24"/>
+          <w:szCs w:val="24"/>
+          <w:lang w:val="pt-BR"/>
+        </w:rPr>
+      </w:pPr>
+    </w:p>
+    <w:p>
+      <w:pPr>
+        <w:ind w:firstLine="708" w:firstLineChars="0"/>
+        <w:jc w:val="left"/>
+        <w:rPr>
+          <w:rFonts w:hint="default"/>
+          <w:b w:val="0"/>
+          <w:bCs w:val="0"/>
+          <w:sz w:val="24"/>
+          <w:szCs w:val="24"/>
+          <w:lang w:val="pt-BR"/>
+        </w:rPr>
+      </w:pPr>
+      <w:r>
+        <w:rPr>
+          <w:rFonts w:hint="default"/>
+          <w:b w:val="0"/>
+          <w:bCs w:val="0"/>
+          <w:sz w:val="24"/>
+          <w:szCs w:val="24"/>
+          <w:lang w:val="pt-BR"/>
+        </w:rPr>
+        <w:t>Cada cadastro possui sua própria tela, controller e repository, seguindo o padrão MVC.</w:t>
+      </w:r>
+    </w:p>
+    <w:p>
+      <w:pPr>
+        <w:jc w:val="left"/>
+        <w:rPr>
+          <w:rFonts w:hint="default"/>
+          <w:b/>
+          <w:bCs/>
+          <w:sz w:val="24"/>
+          <w:szCs w:val="24"/>
+          <w:lang w:val="pt-BR"/>
+        </w:rPr>
+      </w:pPr>
+    </w:p>
+    <w:p>
+      <w:pPr>
+        <w:jc w:val="center"/>
+        <w:rPr>
+          <w:rFonts w:hint="default"/>
+          <w:b/>
+          <w:bCs/>
+          <w:sz w:val="28"/>
+          <w:szCs w:val="28"/>
+          <w:lang w:val="pt-BR"/>
+        </w:rPr>
+      </w:pPr>
+      <w:r>
+        <w:rPr>
+          <w:rFonts w:hint="default"/>
+          <w:b/>
+          <w:bCs/>
+          <w:sz w:val="28"/>
+          <w:szCs w:val="28"/>
+          <w:lang w:val="pt-BR"/>
+        </w:rPr>
+        <w:t>Relatórios</w:t>
+      </w:r>
+    </w:p>
+    <w:p>
+      <w:pPr>
+        <w:jc w:val="center"/>
+        <w:rPr>
+          <w:rFonts w:hint="default"/>
+          <w:b/>
+          <w:bCs/>
+          <w:sz w:val="28"/>
+          <w:szCs w:val="28"/>
+          <w:lang w:val="pt-BR"/>
+        </w:rPr>
+      </w:pPr>
+    </w:p>
+    <w:p>
+      <w:pPr>
+        <w:pStyle w:val="6"/>
+        <w:keepNext w:val="0"/>
+        <w:keepLines w:val="0"/>
+        <w:widowControl/>
+        <w:suppressLineNumbers w:val="0"/>
+        <w:ind w:left="720"/>
+        <w:jc w:val="center"/>
+        <w:rPr>
+          <w:rFonts w:hint="default"/>
+          <w:b/>
+          <w:bCs/>
+          <w:sz w:val="28"/>
+          <w:szCs w:val="28"/>
+          <w:lang w:val="pt-BR"/>
+        </w:rPr>
+      </w:pPr>
+      <w:r>
+        <w:rPr>
+          <w:rFonts w:hint="default" w:ascii="Calibri" w:hAnsi="Calibri" w:cs="Calibri"/>
+          <w:b/>
+          <w:bCs/>
+          <w:sz w:val="28"/>
+          <w:szCs w:val="40"/>
+          <w:lang w:val="pt-BR"/>
+        </w:rPr>
+        <w:t>* imagem dos relatórios</w:t>
+      </w:r>
+    </w:p>
+    <w:p>
+      <w:pPr>
+        <w:pStyle w:val="6"/>
+        <w:keepNext w:val="0"/>
+        <w:keepLines w:val="0"/>
+        <w:widowControl/>
+        <w:suppressLineNumbers w:val="0"/>
+        <w:rPr>
+          <w:rFonts w:hint="default" w:ascii="Calibri" w:hAnsi="Calibri" w:cs="Calibri"/>
+          <w:sz w:val="24"/>
+          <w:szCs w:val="36"/>
+        </w:rPr>
+      </w:pPr>
+      <w:r>
+        <w:rPr>
+          <w:rFonts w:hint="default" w:ascii="Calibri" w:hAnsi="Calibri" w:cs="Calibri"/>
+          <w:sz w:val="24"/>
+          <w:szCs w:val="36"/>
+        </w:rPr>
+        <w:t xml:space="preserve">O sistema permite visualizar </w:t>
+      </w:r>
+      <w:r>
+        <w:rPr>
+          <w:rStyle w:val="5"/>
+          <w:rFonts w:hint="default" w:ascii="Calibri" w:hAnsi="Calibri" w:cs="Calibri"/>
+          <w:sz w:val="24"/>
+          <w:szCs w:val="36"/>
+        </w:rPr>
+        <w:t>relatórios</w:t>
+      </w:r>
+      <w:r>
+        <w:rPr>
+          <w:rFonts w:hint="default" w:ascii="Calibri" w:hAnsi="Calibri" w:cs="Calibri"/>
+          <w:sz w:val="24"/>
+          <w:szCs w:val="36"/>
+        </w:rPr>
+        <w:t xml:space="preserve"> de:</w:t>
+      </w:r>
+    </w:p>
+    <w:p>
+      <w:pPr>
+        <w:pStyle w:val="6"/>
+        <w:keepNext w:val="0"/>
+        <w:keepLines w:val="0"/>
+        <w:widowControl/>
+        <w:numPr>
+          <w:ilvl w:val="0"/>
+          <w:numId w:val="1"/>
+        </w:numPr>
+        <w:suppressLineNumbers w:val="0"/>
+        <w:ind w:left="420" w:leftChars="0" w:hanging="420" w:firstLineChars="0"/>
+        <w:rPr>
+          <w:rFonts w:hint="default" w:ascii="Calibri" w:hAnsi="Calibri" w:cs="Calibri"/>
+          <w:sz w:val="24"/>
+          <w:szCs w:val="36"/>
+        </w:rPr>
+      </w:pPr>
+      <w:r>
+        <w:rPr>
+          <w:rFonts w:hint="default" w:ascii="Calibri" w:hAnsi="Calibri" w:cs="Calibri"/>
+          <w:sz w:val="24"/>
+          <w:szCs w:val="36"/>
+        </w:rPr>
+        <w:t>Clientes</w:t>
+      </w:r>
+    </w:p>
+    <w:p>
+      <w:pPr>
+        <w:pStyle w:val="6"/>
+        <w:keepNext w:val="0"/>
+        <w:keepLines w:val="0"/>
+        <w:widowControl/>
+        <w:numPr>
+          <w:ilvl w:val="0"/>
+          <w:numId w:val="1"/>
+        </w:numPr>
+        <w:suppressLineNumbers w:val="0"/>
+        <w:ind w:left="420" w:leftChars="0" w:hanging="420" w:firstLineChars="0"/>
+        <w:rPr>
+          <w:rFonts w:hint="default" w:ascii="Calibri" w:hAnsi="Calibri" w:cs="Calibri"/>
+          <w:sz w:val="24"/>
+          <w:szCs w:val="36"/>
+        </w:rPr>
+      </w:pPr>
+      <w:r>
+        <w:rPr>
+          <w:rFonts w:hint="default" w:ascii="Calibri" w:hAnsi="Calibri" w:cs="Calibri"/>
+          <w:sz w:val="24"/>
+          <w:szCs w:val="36"/>
+        </w:rPr>
+        <w:t>Funcionários</w:t>
+      </w:r>
+    </w:p>
+    <w:p>
+      <w:pPr>
+        <w:pStyle w:val="6"/>
+        <w:keepNext w:val="0"/>
+        <w:keepLines w:val="0"/>
+        <w:widowControl/>
+        <w:numPr>
+          <w:ilvl w:val="0"/>
+          <w:numId w:val="1"/>
+        </w:numPr>
+        <w:suppressLineNumbers w:val="0"/>
+        <w:ind w:left="420" w:leftChars="0" w:hanging="420" w:firstLineChars="0"/>
+        <w:rPr>
+          <w:rFonts w:hint="default" w:ascii="Calibri" w:hAnsi="Calibri" w:cs="Calibri"/>
+          <w:sz w:val="24"/>
+          <w:szCs w:val="36"/>
+        </w:rPr>
+      </w:pPr>
+      <w:r>
+        <w:rPr>
+          <w:rFonts w:hint="default" w:ascii="Calibri" w:hAnsi="Calibri" w:cs="Calibri"/>
+          <w:sz w:val="24"/>
+          <w:szCs w:val="36"/>
+        </w:rPr>
+        <w:t>Produtos</w:t>
+      </w:r>
+    </w:p>
+    <w:p>
+      <w:pPr>
+        <w:pStyle w:val="6"/>
+        <w:keepNext w:val="0"/>
+        <w:keepLines w:val="0"/>
+        <w:widowControl/>
+        <w:numPr>
+          <w:ilvl w:val="0"/>
+          <w:numId w:val="1"/>
+        </w:numPr>
+        <w:suppressLineNumbers w:val="0"/>
+        <w:ind w:left="420" w:leftChars="0" w:hanging="420" w:firstLineChars="0"/>
+        <w:rPr>
+          <w:rFonts w:hint="default" w:ascii="Calibri" w:hAnsi="Calibri" w:cs="Calibri"/>
+          <w:sz w:val="24"/>
+          <w:szCs w:val="36"/>
+        </w:rPr>
+      </w:pPr>
+      <w:r>
+        <w:rPr>
+          <w:rFonts w:hint="default" w:ascii="Calibri" w:hAnsi="Calibri" w:cs="Calibri"/>
+          <w:sz w:val="24"/>
+          <w:szCs w:val="36"/>
+        </w:rPr>
+        <w:t>Vendas</w:t>
+      </w:r>
+    </w:p>
+    <w:p>
+      <w:pPr>
+        <w:pStyle w:val="6"/>
+        <w:keepNext w:val="0"/>
+        <w:keepLines w:val="0"/>
+        <w:widowControl/>
+        <w:suppressLineNumbers w:val="0"/>
+        <w:rPr>
+          <w:rFonts w:hint="default" w:ascii="Calibri" w:hAnsi="Calibri" w:cs="Calibri"/>
+          <w:sz w:val="24"/>
+          <w:szCs w:val="36"/>
+        </w:rPr>
+      </w:pPr>
+      <w:r>
+        <w:rPr>
+          <w:rFonts w:hint="default" w:ascii="Calibri" w:hAnsi="Calibri" w:cs="Calibri"/>
+          <w:sz w:val="24"/>
+          <w:szCs w:val="36"/>
+        </w:rPr>
+        <w:t>Os relatórios:</w:t>
+      </w:r>
+    </w:p>
+    <w:p>
+      <w:pPr>
+        <w:pStyle w:val="6"/>
+        <w:keepNext w:val="0"/>
+        <w:keepLines w:val="0"/>
+        <w:widowControl/>
+        <w:numPr>
+          <w:ilvl w:val="0"/>
+          <w:numId w:val="1"/>
+        </w:numPr>
+        <w:suppressLineNumbers w:val="0"/>
+        <w:ind w:left="420" w:leftChars="0" w:hanging="420" w:firstLineChars="0"/>
+        <w:rPr>
+          <w:rFonts w:hint="default" w:ascii="Calibri" w:hAnsi="Calibri" w:cs="Calibri"/>
+          <w:sz w:val="24"/>
+          <w:szCs w:val="36"/>
+        </w:rPr>
+      </w:pPr>
+      <w:r>
+        <w:rPr>
+          <w:rFonts w:hint="default" w:ascii="Calibri" w:hAnsi="Calibri" w:cs="Calibri"/>
+          <w:sz w:val="24"/>
+          <w:szCs w:val="36"/>
+        </w:rPr>
+        <w:t>São exibidos em tabelas</w:t>
+      </w:r>
+    </w:p>
+    <w:p>
+      <w:pPr>
+        <w:pStyle w:val="6"/>
+        <w:keepNext w:val="0"/>
+        <w:keepLines w:val="0"/>
+        <w:widowControl/>
+        <w:numPr>
+          <w:ilvl w:val="0"/>
+          <w:numId w:val="1"/>
+        </w:numPr>
+        <w:suppressLineNumbers w:val="0"/>
+        <w:ind w:left="420" w:leftChars="0" w:hanging="420" w:firstLineChars="0"/>
+        <w:rPr>
+          <w:rFonts w:hint="default" w:ascii="Calibri" w:hAnsi="Calibri" w:cs="Calibri"/>
+          <w:sz w:val="24"/>
+          <w:szCs w:val="36"/>
+        </w:rPr>
+      </w:pPr>
+      <w:r>
+        <w:rPr>
+          <w:rFonts w:hint="default" w:ascii="Calibri" w:hAnsi="Calibri" w:cs="Calibri"/>
+          <w:sz w:val="24"/>
+          <w:szCs w:val="36"/>
+        </w:rPr>
+        <w:t xml:space="preserve">Buscam os dados diretamente dos </w:t>
+      </w:r>
+      <w:r>
+        <w:rPr>
+          <w:rStyle w:val="5"/>
+          <w:rFonts w:hint="default" w:ascii="Calibri" w:hAnsi="Calibri" w:cs="Calibri"/>
+          <w:sz w:val="24"/>
+          <w:szCs w:val="36"/>
+        </w:rPr>
+        <w:t>repositories</w:t>
+      </w:r>
+    </w:p>
+    <w:p>
+      <w:pPr>
+        <w:pStyle w:val="6"/>
+        <w:keepNext w:val="0"/>
+        <w:keepLines w:val="0"/>
+        <w:widowControl/>
+        <w:numPr>
+          <w:ilvl w:val="0"/>
+          <w:numId w:val="1"/>
+        </w:numPr>
+        <w:suppressLineNumbers w:val="0"/>
+        <w:ind w:left="420" w:leftChars="0" w:hanging="420" w:firstLineChars="0"/>
+        <w:rPr>
+          <w:rFonts w:hint="default" w:ascii="Calibri" w:hAnsi="Calibri" w:cs="Calibri"/>
+          <w:sz w:val="24"/>
+          <w:szCs w:val="36"/>
+        </w:rPr>
+      </w:pPr>
+      <w:r>
+        <w:rPr>
+          <w:rFonts w:hint="default" w:ascii="Calibri" w:hAnsi="Calibri" w:cs="Calibri"/>
+          <w:sz w:val="24"/>
+          <w:szCs w:val="36"/>
+        </w:rPr>
+        <w:t>Não alteram dados, apenas exibem informações</w:t>
+      </w:r>
+    </w:p>
+    <w:p>
+      <w:pPr>
+        <w:pStyle w:val="6"/>
+        <w:keepNext w:val="0"/>
+        <w:keepLines w:val="0"/>
+        <w:widowControl/>
+        <w:suppressLineNumbers w:val="0"/>
+        <w:rPr>
+          <w:rFonts w:hint="default" w:ascii="Calibri" w:hAnsi="Calibri" w:cs="Calibri"/>
+          <w:sz w:val="24"/>
+          <w:szCs w:val="36"/>
+        </w:rPr>
+      </w:pPr>
+      <w:r>
+        <w:rPr>
+          <w:rFonts w:hint="default" w:ascii="Calibri" w:hAnsi="Calibri" w:cs="Calibri"/>
+          <w:sz w:val="24"/>
+          <w:szCs w:val="36"/>
+        </w:rPr>
+        <w:t xml:space="preserve"> Isso facilita a visualização geral do sistema e a conferência dos registros.</w:t>
+      </w:r>
+    </w:p>
+    <w:p>
+      <w:pPr>
+        <w:pStyle w:val="6"/>
+        <w:keepNext w:val="0"/>
+        <w:keepLines w:val="0"/>
+        <w:widowControl/>
+        <w:suppressLineNumbers w:val="0"/>
+        <w:rPr>
+          <w:rFonts w:hint="default" w:ascii="Calibri" w:hAnsi="Calibri" w:cs="Calibri"/>
+          <w:sz w:val="24"/>
+          <w:szCs w:val="36"/>
+        </w:rPr>
+      </w:pPr>
+    </w:p>
+    <w:p>
+      <w:pPr>
+        <w:jc w:val="center"/>
+        <w:rPr>
+          <w:rFonts w:hint="default"/>
+          <w:b/>
+          <w:bCs/>
+          <w:sz w:val="28"/>
+          <w:szCs w:val="28"/>
+          <w:lang w:val="pt-BR"/>
+        </w:rPr>
+      </w:pPr>
+      <w:r>
+        <w:rPr>
+          <w:rFonts w:hint="default"/>
+          <w:b/>
+          <w:bCs/>
+          <w:sz w:val="28"/>
+          <w:szCs w:val="28"/>
+          <w:lang w:val="pt-BR"/>
+        </w:rPr>
+        <w:t>Registro de Vendas – Fluxo Principal</w:t>
+      </w:r>
+    </w:p>
+    <w:p>
+      <w:pPr>
+        <w:jc w:val="center"/>
+        <w:rPr>
+          <w:rFonts w:hint="default"/>
+          <w:b/>
+          <w:bCs/>
+          <w:sz w:val="28"/>
+          <w:szCs w:val="28"/>
+          <w:lang w:val="pt-BR"/>
+        </w:rPr>
+      </w:pPr>
+    </w:p>
+    <w:p>
+      <w:pPr>
+        <w:pStyle w:val="6"/>
+        <w:keepNext w:val="0"/>
+        <w:keepLines w:val="0"/>
+        <w:widowControl/>
+        <w:suppressLineNumbers w:val="0"/>
+        <w:ind w:left="720"/>
+        <w:jc w:val="center"/>
+        <w:rPr>
+          <w:rFonts w:hint="default"/>
+          <w:b/>
+          <w:bCs/>
+          <w:sz w:val="28"/>
+          <w:szCs w:val="28"/>
+          <w:lang w:val="pt-BR"/>
+        </w:rPr>
+      </w:pPr>
+      <w:r>
+        <w:rPr>
+          <w:rFonts w:hint="default" w:ascii="Calibri" w:hAnsi="Calibri" w:cs="Calibri"/>
+          <w:b/>
+          <w:bCs/>
+          <w:sz w:val="28"/>
+          <w:szCs w:val="40"/>
+          <w:lang w:val="pt-BR"/>
+        </w:rPr>
+        <w:t>* imagem sobre o registro de vendas</w:t>
+      </w:r>
+      <w:bookmarkStart w:id="0" w:name="_GoBack"/>
+      <w:bookmarkEnd w:id="0"/>
+    </w:p>
+    <w:p>
+      <w:pPr>
+        <w:jc w:val="center"/>
+        <w:rPr>
+          <w:rFonts w:hint="default"/>
+          <w:b/>
+          <w:bCs/>
+          <w:sz w:val="28"/>
+          <w:szCs w:val="28"/>
+          <w:lang w:val="pt-BR"/>
+        </w:rPr>
+      </w:pPr>
+    </w:p>
+    <w:p>
+      <w:pPr>
+        <w:jc w:val="left"/>
+        <w:rPr>
+          <w:rFonts w:hint="default"/>
+          <w:b w:val="0"/>
+          <w:bCs w:val="0"/>
+          <w:sz w:val="28"/>
+          <w:szCs w:val="28"/>
+          <w:lang w:val="pt-BR"/>
+        </w:rPr>
+      </w:pPr>
+      <w:r>
+        <w:rPr>
+          <w:rFonts w:hint="default"/>
+          <w:b w:val="0"/>
+          <w:bCs w:val="0"/>
+          <w:sz w:val="28"/>
+          <w:szCs w:val="28"/>
+          <w:lang w:val="pt-BR"/>
+        </w:rPr>
+        <w:t>O registro de venda é uma das funcionalidades centrais do sistema.</w:t>
+      </w:r>
+    </w:p>
+    <w:p>
+      <w:pPr>
+        <w:jc w:val="left"/>
+        <w:rPr>
+          <w:rFonts w:hint="default"/>
+          <w:b w:val="0"/>
+          <w:bCs w:val="0"/>
+          <w:sz w:val="28"/>
+          <w:szCs w:val="28"/>
+          <w:lang w:val="pt-BR"/>
+        </w:rPr>
+      </w:pPr>
+    </w:p>
+    <w:p>
+      <w:pPr>
+        <w:jc w:val="left"/>
+        <w:rPr>
+          <w:rFonts w:hint="default"/>
+          <w:b w:val="0"/>
+          <w:bCs w:val="0"/>
+          <w:sz w:val="28"/>
+          <w:szCs w:val="28"/>
+          <w:lang w:val="pt-BR"/>
+        </w:rPr>
+      </w:pPr>
+      <w:r>
+        <w:rPr>
+          <w:rFonts w:hint="default"/>
+          <w:b w:val="0"/>
+          <w:bCs w:val="0"/>
+          <w:sz w:val="28"/>
+          <w:szCs w:val="28"/>
+          <w:lang w:val="pt-BR"/>
+        </w:rPr>
+        <w:t>Fluxo da Venda:</w:t>
+      </w:r>
+    </w:p>
+    <w:p>
+      <w:pPr>
+        <w:jc w:val="left"/>
+        <w:rPr>
+          <w:rFonts w:hint="default"/>
+          <w:b w:val="0"/>
+          <w:bCs w:val="0"/>
+          <w:sz w:val="28"/>
+          <w:szCs w:val="28"/>
+          <w:lang w:val="pt-BR"/>
+        </w:rPr>
+      </w:pPr>
+    </w:p>
+    <w:p>
+      <w:pPr>
+        <w:jc w:val="left"/>
+        <w:rPr>
+          <w:rFonts w:hint="default"/>
+          <w:b w:val="0"/>
+          <w:bCs w:val="0"/>
+          <w:sz w:val="28"/>
+          <w:szCs w:val="28"/>
+          <w:lang w:val="pt-BR"/>
+        </w:rPr>
+      </w:pPr>
+      <w:r>
+        <w:rPr>
+          <w:rFonts w:hint="default"/>
+          <w:b w:val="0"/>
+          <w:bCs w:val="0"/>
+          <w:sz w:val="28"/>
+          <w:szCs w:val="28"/>
+          <w:lang w:val="pt-BR"/>
+        </w:rPr>
+        <w:t>O usuário acessa a tela de venda pela Tela Principal</w:t>
+      </w:r>
+    </w:p>
+    <w:p>
+      <w:pPr>
+        <w:jc w:val="left"/>
+        <w:rPr>
+          <w:rFonts w:hint="default"/>
+          <w:b w:val="0"/>
+          <w:bCs w:val="0"/>
+          <w:sz w:val="28"/>
+          <w:szCs w:val="28"/>
+          <w:lang w:val="pt-BR"/>
+        </w:rPr>
+      </w:pPr>
+      <w:r>
+        <w:rPr>
+          <w:rFonts w:hint="default"/>
+          <w:b w:val="0"/>
+          <w:bCs w:val="0"/>
+          <w:sz w:val="28"/>
+          <w:szCs w:val="28"/>
+          <w:lang w:val="pt-BR"/>
+        </w:rPr>
+        <w:t>Seleciona:</w:t>
+      </w:r>
+    </w:p>
+    <w:p>
+      <w:pPr>
+        <w:jc w:val="left"/>
+        <w:rPr>
+          <w:rFonts w:hint="default"/>
+          <w:b w:val="0"/>
+          <w:bCs w:val="0"/>
+          <w:sz w:val="28"/>
+          <w:szCs w:val="28"/>
+          <w:lang w:val="pt-BR"/>
+        </w:rPr>
+      </w:pPr>
+    </w:p>
+    <w:p>
+      <w:pPr>
+        <w:numPr>
+          <w:ilvl w:val="0"/>
+          <w:numId w:val="1"/>
+        </w:numPr>
+        <w:ind w:left="420" w:leftChars="0" w:hanging="420" w:firstLineChars="0"/>
+        <w:jc w:val="left"/>
+        <w:rPr>
+          <w:rFonts w:hint="default"/>
+          <w:b w:val="0"/>
+          <w:bCs w:val="0"/>
+          <w:sz w:val="28"/>
+          <w:szCs w:val="28"/>
+          <w:lang w:val="pt-BR"/>
+        </w:rPr>
+      </w:pPr>
+      <w:r>
+        <w:rPr>
+          <w:rFonts w:hint="default"/>
+          <w:b w:val="0"/>
+          <w:bCs w:val="0"/>
+          <w:sz w:val="28"/>
+          <w:szCs w:val="28"/>
+          <w:lang w:val="pt-BR"/>
+        </w:rPr>
+        <w:t>Um cliente</w:t>
+      </w:r>
+    </w:p>
+    <w:p>
+      <w:pPr>
+        <w:numPr>
+          <w:ilvl w:val="0"/>
+          <w:numId w:val="1"/>
+        </w:numPr>
+        <w:ind w:left="420" w:leftChars="0" w:hanging="420" w:firstLineChars="0"/>
+        <w:jc w:val="left"/>
+        <w:rPr>
+          <w:rFonts w:hint="default"/>
+          <w:b w:val="0"/>
+          <w:bCs w:val="0"/>
+          <w:sz w:val="28"/>
+          <w:szCs w:val="28"/>
+          <w:lang w:val="pt-BR"/>
+        </w:rPr>
+      </w:pPr>
+      <w:r>
+        <w:rPr>
+          <w:rFonts w:hint="default"/>
+          <w:b w:val="0"/>
+          <w:bCs w:val="0"/>
+          <w:sz w:val="28"/>
+          <w:szCs w:val="28"/>
+          <w:lang w:val="pt-BR"/>
+        </w:rPr>
+        <w:t>Um funcionário</w:t>
+      </w:r>
+    </w:p>
+    <w:p>
+      <w:pPr>
+        <w:numPr>
+          <w:ilvl w:val="0"/>
+          <w:numId w:val="1"/>
+        </w:numPr>
+        <w:ind w:left="420" w:leftChars="0" w:hanging="420" w:firstLineChars="0"/>
+        <w:jc w:val="left"/>
+        <w:rPr>
+          <w:rFonts w:hint="default"/>
+          <w:b w:val="0"/>
+          <w:bCs w:val="0"/>
+          <w:sz w:val="28"/>
+          <w:szCs w:val="28"/>
+          <w:lang w:val="pt-BR"/>
+        </w:rPr>
+      </w:pPr>
+      <w:r>
+        <w:rPr>
+          <w:rFonts w:hint="default"/>
+          <w:b w:val="0"/>
+          <w:bCs w:val="0"/>
+          <w:sz w:val="28"/>
+          <w:szCs w:val="28"/>
+          <w:lang w:val="pt-BR"/>
+        </w:rPr>
+        <w:t>Vários produtos</w:t>
+      </w:r>
+    </w:p>
+    <w:p>
+      <w:pPr>
+        <w:jc w:val="left"/>
+        <w:rPr>
+          <w:rFonts w:hint="default"/>
+          <w:b w:val="0"/>
+          <w:bCs w:val="0"/>
+          <w:sz w:val="28"/>
+          <w:szCs w:val="28"/>
+          <w:lang w:val="pt-BR"/>
+        </w:rPr>
+      </w:pPr>
+    </w:p>
+    <w:p>
+      <w:pPr>
+        <w:jc w:val="left"/>
+        <w:rPr>
+          <w:rFonts w:hint="default"/>
+          <w:b w:val="0"/>
+          <w:bCs w:val="0"/>
+          <w:sz w:val="28"/>
+          <w:szCs w:val="28"/>
+          <w:lang w:val="pt-BR"/>
+        </w:rPr>
+      </w:pPr>
+      <w:r>
+        <w:rPr>
+          <w:rFonts w:hint="default"/>
+          <w:b w:val="0"/>
+          <w:bCs w:val="0"/>
+          <w:sz w:val="28"/>
+          <w:szCs w:val="28"/>
+          <w:lang w:val="pt-BR"/>
+        </w:rPr>
+        <w:t>Informa a quantidade, respeitando o limite de estoque</w:t>
+      </w:r>
+    </w:p>
+    <w:p>
+      <w:pPr>
+        <w:jc w:val="left"/>
+        <w:rPr>
+          <w:rFonts w:hint="default"/>
+          <w:b w:val="0"/>
+          <w:bCs w:val="0"/>
+          <w:sz w:val="28"/>
+          <w:szCs w:val="28"/>
+          <w:lang w:val="pt-BR"/>
+        </w:rPr>
+      </w:pPr>
+    </w:p>
+    <w:p>
+      <w:pPr>
+        <w:jc w:val="left"/>
+        <w:rPr>
+          <w:rFonts w:hint="default"/>
+          <w:b w:val="0"/>
+          <w:bCs w:val="0"/>
+          <w:sz w:val="28"/>
+          <w:szCs w:val="28"/>
+          <w:lang w:val="pt-BR"/>
+        </w:rPr>
+      </w:pPr>
+      <w:r>
+        <w:rPr>
+          <w:rFonts w:hint="default"/>
+          <w:b w:val="0"/>
+          <w:bCs w:val="0"/>
+          <w:sz w:val="28"/>
+          <w:szCs w:val="28"/>
+          <w:lang w:val="pt-BR"/>
+        </w:rPr>
+        <w:t>Os itens são adicionados à venda</w:t>
+      </w:r>
+    </w:p>
+    <w:p>
+      <w:pPr>
+        <w:jc w:val="left"/>
+        <w:rPr>
+          <w:rFonts w:hint="default"/>
+          <w:b w:val="0"/>
+          <w:bCs w:val="0"/>
+          <w:sz w:val="28"/>
+          <w:szCs w:val="28"/>
+          <w:lang w:val="pt-BR"/>
+        </w:rPr>
+      </w:pPr>
+    </w:p>
+    <w:p>
+      <w:pPr>
+        <w:jc w:val="left"/>
+        <w:rPr>
+          <w:rFonts w:hint="default"/>
+          <w:b w:val="0"/>
+          <w:bCs w:val="0"/>
+          <w:sz w:val="28"/>
+          <w:szCs w:val="28"/>
+          <w:lang w:val="pt-BR"/>
+        </w:rPr>
+      </w:pPr>
+      <w:r>
+        <w:rPr>
+          <w:rFonts w:hint="default"/>
+          <w:b w:val="0"/>
+          <w:bCs w:val="0"/>
+          <w:sz w:val="28"/>
+          <w:szCs w:val="28"/>
+          <w:lang w:val="pt-BR"/>
+        </w:rPr>
+        <w:t>O sistema calcula automaticamente:</w:t>
+      </w:r>
+    </w:p>
+    <w:p>
+      <w:pPr>
+        <w:jc w:val="left"/>
+        <w:rPr>
+          <w:rFonts w:hint="default"/>
+          <w:b w:val="0"/>
+          <w:bCs w:val="0"/>
+          <w:sz w:val="28"/>
+          <w:szCs w:val="28"/>
+          <w:lang w:val="pt-BR"/>
+        </w:rPr>
+      </w:pPr>
+    </w:p>
+    <w:p>
+      <w:pPr>
+        <w:numPr>
+          <w:ilvl w:val="0"/>
+          <w:numId w:val="1"/>
+        </w:numPr>
+        <w:ind w:left="420" w:leftChars="0" w:hanging="420" w:firstLineChars="0"/>
+        <w:jc w:val="left"/>
+        <w:rPr>
+          <w:rFonts w:hint="default"/>
+          <w:b w:val="0"/>
+          <w:bCs w:val="0"/>
+          <w:sz w:val="28"/>
+          <w:szCs w:val="28"/>
+          <w:lang w:val="pt-BR"/>
+        </w:rPr>
+      </w:pPr>
+      <w:r>
+        <w:rPr>
+          <w:rFonts w:hint="default"/>
+          <w:b w:val="0"/>
+          <w:bCs w:val="0"/>
+          <w:sz w:val="28"/>
+          <w:szCs w:val="28"/>
+          <w:lang w:val="pt-BR"/>
+        </w:rPr>
+        <w:t>Subtotal por item</w:t>
+      </w:r>
+    </w:p>
+    <w:p>
+      <w:pPr>
+        <w:numPr>
+          <w:ilvl w:val="0"/>
+          <w:numId w:val="1"/>
+        </w:numPr>
+        <w:ind w:left="420" w:leftChars="0" w:hanging="420" w:firstLineChars="0"/>
+        <w:jc w:val="left"/>
+        <w:rPr>
+          <w:rFonts w:hint="default"/>
+          <w:b w:val="0"/>
+          <w:bCs w:val="0"/>
+          <w:sz w:val="28"/>
+          <w:szCs w:val="28"/>
+          <w:lang w:val="pt-BR"/>
+        </w:rPr>
+      </w:pPr>
+      <w:r>
+        <w:rPr>
+          <w:rFonts w:hint="default"/>
+          <w:b w:val="0"/>
+          <w:bCs w:val="0"/>
+          <w:sz w:val="28"/>
+          <w:szCs w:val="28"/>
+          <w:lang w:val="pt-BR"/>
+        </w:rPr>
+        <w:t>Total da venda</w:t>
+      </w:r>
+    </w:p>
+    <w:p>
+      <w:pPr>
+        <w:jc w:val="left"/>
+        <w:rPr>
+          <w:rFonts w:hint="default"/>
+          <w:b w:val="0"/>
+          <w:bCs w:val="0"/>
+          <w:sz w:val="28"/>
+          <w:szCs w:val="28"/>
+          <w:lang w:val="pt-BR"/>
+        </w:rPr>
+      </w:pPr>
+    </w:p>
+    <w:p>
+      <w:pPr>
+        <w:jc w:val="left"/>
+        <w:rPr>
+          <w:rFonts w:hint="default"/>
+          <w:b w:val="0"/>
+          <w:bCs w:val="0"/>
+          <w:sz w:val="28"/>
+          <w:szCs w:val="28"/>
+          <w:lang w:val="pt-BR"/>
+        </w:rPr>
+      </w:pPr>
+      <w:r>
+        <w:rPr>
+          <w:rFonts w:hint="default"/>
+          <w:b w:val="0"/>
+          <w:bCs w:val="0"/>
+          <w:sz w:val="28"/>
+          <w:szCs w:val="28"/>
+          <w:lang w:val="pt-BR"/>
+        </w:rPr>
+        <w:t>A venda é finalizada e registrada no sistema</w:t>
+      </w:r>
+    </w:p>
+    <w:p>
+      <w:pPr>
+        <w:jc w:val="left"/>
+        <w:rPr>
+          <w:rFonts w:hint="default"/>
+          <w:b w:val="0"/>
+          <w:bCs w:val="0"/>
+          <w:sz w:val="28"/>
+          <w:szCs w:val="28"/>
+          <w:lang w:val="pt-BR"/>
+        </w:rPr>
+      </w:pPr>
+    </w:p>
+    <w:p>
+      <w:pPr>
+        <w:jc w:val="left"/>
+        <w:rPr>
+          <w:rFonts w:hint="default"/>
+          <w:b w:val="0"/>
+          <w:bCs w:val="0"/>
+          <w:sz w:val="28"/>
+          <w:szCs w:val="28"/>
+          <w:lang w:val="pt-BR"/>
+        </w:rPr>
+      </w:pPr>
+      <w:r>
+        <w:rPr>
+          <w:rFonts w:hint="default"/>
+          <w:b w:val="0"/>
+          <w:bCs w:val="0"/>
+          <w:sz w:val="28"/>
+          <w:szCs w:val="28"/>
+          <w:lang w:val="pt-BR"/>
+        </w:rPr>
+        <w:t>A venda relaciona:</w:t>
+      </w:r>
+    </w:p>
+    <w:p>
+      <w:pPr>
+        <w:jc w:val="left"/>
+        <w:rPr>
+          <w:rFonts w:hint="default"/>
+          <w:b w:val="0"/>
+          <w:bCs w:val="0"/>
+          <w:sz w:val="28"/>
+          <w:szCs w:val="28"/>
+          <w:lang w:val="pt-BR"/>
+        </w:rPr>
+      </w:pPr>
+    </w:p>
+    <w:p>
+      <w:pPr>
+        <w:numPr>
+          <w:ilvl w:val="0"/>
+          <w:numId w:val="1"/>
+        </w:numPr>
+        <w:ind w:left="420" w:leftChars="0" w:hanging="420" w:firstLineChars="0"/>
+        <w:jc w:val="left"/>
+        <w:rPr>
+          <w:rFonts w:hint="default"/>
+          <w:b w:val="0"/>
+          <w:bCs w:val="0"/>
+          <w:sz w:val="28"/>
+          <w:szCs w:val="28"/>
+          <w:lang w:val="pt-BR"/>
+        </w:rPr>
+      </w:pPr>
+      <w:r>
+        <w:rPr>
+          <w:rFonts w:hint="default"/>
+          <w:b w:val="0"/>
+          <w:bCs w:val="0"/>
+          <w:sz w:val="28"/>
+          <w:szCs w:val="28"/>
+          <w:lang w:val="pt-BR"/>
+        </w:rPr>
+        <w:t>Cliente</w:t>
+      </w:r>
+    </w:p>
+    <w:p>
+      <w:pPr>
+        <w:numPr>
+          <w:ilvl w:val="0"/>
+          <w:numId w:val="1"/>
+        </w:numPr>
+        <w:ind w:left="420" w:leftChars="0" w:hanging="420" w:firstLineChars="0"/>
+        <w:jc w:val="left"/>
+        <w:rPr>
+          <w:rFonts w:hint="default"/>
+          <w:b w:val="0"/>
+          <w:bCs w:val="0"/>
+          <w:sz w:val="28"/>
+          <w:szCs w:val="28"/>
+          <w:lang w:val="pt-BR"/>
+        </w:rPr>
+      </w:pPr>
+      <w:r>
+        <w:rPr>
+          <w:rFonts w:hint="default"/>
+          <w:b w:val="0"/>
+          <w:bCs w:val="0"/>
+          <w:sz w:val="28"/>
+          <w:szCs w:val="28"/>
+          <w:lang w:val="pt-BR"/>
+        </w:rPr>
+        <w:t>Funcionário</w:t>
+      </w:r>
+    </w:p>
+    <w:p>
+      <w:pPr>
+        <w:numPr>
+          <w:ilvl w:val="0"/>
+          <w:numId w:val="1"/>
+        </w:numPr>
+        <w:ind w:left="420" w:leftChars="0" w:hanging="420" w:firstLineChars="0"/>
+        <w:jc w:val="left"/>
+        <w:rPr>
+          <w:rFonts w:hint="default"/>
+          <w:b w:val="0"/>
+          <w:bCs w:val="0"/>
+          <w:sz w:val="28"/>
+          <w:szCs w:val="28"/>
+          <w:lang w:val="pt-BR"/>
+        </w:rPr>
+      </w:pPr>
+      <w:r>
+        <w:rPr>
+          <w:rFonts w:hint="default"/>
+          <w:b w:val="0"/>
+          <w:bCs w:val="0"/>
+          <w:sz w:val="28"/>
+          <w:szCs w:val="28"/>
+          <w:lang w:val="pt-BR"/>
+        </w:rPr>
+        <w:t>Produtos (via ItemVenda)</w:t>
+      </w:r>
+    </w:p>
+    <w:p>
+      <w:pPr>
+        <w:numPr>
+          <w:numId w:val="0"/>
+        </w:numPr>
+        <w:jc w:val="left"/>
+        <w:rPr>
+          <w:rFonts w:hint="default"/>
+          <w:b w:val="0"/>
+          <w:bCs w:val="0"/>
+          <w:sz w:val="28"/>
+          <w:szCs w:val="28"/>
+          <w:lang w:val="pt-BR"/>
+        </w:rPr>
+      </w:pPr>
+    </w:p>
+    <w:p>
+      <w:pPr>
+        <w:numPr>
+          <w:numId w:val="0"/>
+        </w:numPr>
+        <w:jc w:val="center"/>
+        <w:rPr>
+          <w:rFonts w:hint="default" w:ascii="Calibri" w:hAnsi="Calibri" w:eastAsia="SimSun" w:cs="Calibri"/>
+          <w:b/>
+          <w:bCs/>
+          <w:sz w:val="28"/>
+          <w:szCs w:val="28"/>
+        </w:rPr>
+      </w:pPr>
+      <w:r>
+        <w:rPr>
+          <w:rFonts w:hint="default" w:ascii="Calibri" w:hAnsi="Calibri" w:eastAsia="SimSun" w:cs="Calibri"/>
+          <w:b/>
+          <w:bCs/>
+          <w:sz w:val="28"/>
+          <w:szCs w:val="28"/>
+        </w:rPr>
+        <w:t>Fluxo Geral do Sistema</w:t>
+      </w:r>
+    </w:p>
+    <w:p>
+      <w:pPr>
+        <w:numPr>
+          <w:numId w:val="0"/>
+        </w:numPr>
+        <w:jc w:val="center"/>
+        <w:rPr>
+          <w:rFonts w:hint="default" w:ascii="Calibri" w:hAnsi="Calibri" w:eastAsia="SimSun" w:cs="Calibri"/>
+          <w:b/>
+          <w:bCs/>
+          <w:sz w:val="28"/>
+          <w:szCs w:val="28"/>
+          <w:lang w:val="pt-BR"/>
+        </w:rPr>
+      </w:pPr>
+      <w:r>
+        <mc:AlternateContent>
+          <mc:Choice Requires="wps">
+            <w:drawing>
+              <wp:anchor distT="0" distB="0" distL="114300" distR="114300" simplePos="0" relativeHeight="251659264" behindDoc="0" locked="0" layoutInCell="1" allowOverlap="1">
+                <wp:simplePos x="0" y="0"/>
+                <wp:positionH relativeFrom="column">
+                  <wp:posOffset>2104390</wp:posOffset>
+                </wp:positionH>
+                <wp:positionV relativeFrom="paragraph">
+                  <wp:posOffset>205740</wp:posOffset>
+                </wp:positionV>
+                <wp:extent cx="1338580" cy="648335"/>
+                <wp:effectExtent l="6350" t="6350" r="11430" b="15875"/>
+                <wp:wrapNone/>
+                <wp:docPr id="1" name="Retângulo 1"/>
+                <wp:cNvGraphicFramePr/>
+                <a:graphic xmlns:a="http://schemas.openxmlformats.org/drawingml/2006/main">
+                  <a:graphicData uri="http://schemas.microsoft.com/office/word/2010/wordprocessingShape">
+                    <wps:wsp>
+                      <wps:cNvSpPr/>
+                      <wps:spPr>
+                        <a:xfrm>
+                          <a:off x="0" y="0"/>
+                          <a:ext cx="1338580" cy="648335"/>
+                        </a:xfrm>
+                        <a:prstGeom prst="rect">
+                          <a:avLst/>
+                        </a:prstGeom>
+                      </wps:spPr>
+                      <wps:style>
+                        <a:lnRef idx="2">
+                          <a:schemeClr val="accent1">
+                            <a:lumMod val="75000"/>
+                          </a:schemeClr>
+                        </a:lnRef>
+                        <a:fillRef idx="1">
+                          <a:schemeClr val="accent1"/>
+                        </a:fillRef>
+                        <a:effectRef idx="0">
+                          <a:srgbClr val="FFFFFF"/>
+                        </a:effectRef>
+                        <a:fontRef idx="minor">
+                          <a:schemeClr val="lt1"/>
+                        </a:fontRef>
+                      </wps:style>
+                      <wps:txbx>
+                        <w:txbxContent>
+                          <w:p>
+                            <w:pPr>
+                              <w:jc w:val="center"/>
+                              <w:rPr>
+                                <w:rFonts w:hint="default"/>
+                                <w:lang w:val="pt-BR"/>
+                              </w:rPr>
+                            </w:pPr>
+                            <w:r>
+                              <w:rPr>
+                                <w:rFonts w:hint="default"/>
+                                <w:lang w:val="pt-BR"/>
+                              </w:rPr>
+                              <w:t>TELA PRINCIPAL</w:t>
+                            </w:r>
+                          </w:p>
+                        </w:txbxContent>
+                      </wps:txbx>
+                      <wps:bodyPr rot="0" spcFirstLastPara="0" vertOverflow="overflow" horzOverflow="overflow" vert="horz" wrap="square" lIns="91440" tIns="45720" rIns="91440" bIns="45720" numCol="1" spcCol="0" rtlCol="0" fromWordArt="0" anchor="ctr" anchorCtr="0" forceAA="0" compatLnSpc="1">
+                        <a:noAutofit/>
+                      </wps:bodyPr>
+                    </wps:wsp>
+                  </a:graphicData>
+                </a:graphic>
+              </wp:anchor>
+            </w:drawing>
+          </mc:Choice>
+          <mc:Fallback>
+            <w:pict>
+              <v:rect id="_x0000_s1026" o:spid="_x0000_s1026" o:spt="1" style="position:absolute;left:0pt;margin-left:165.7pt;margin-top:16.2pt;height:51.05pt;width:105.4pt;z-index:251659264;v-text-anchor:middle;mso-width-relative:page;mso-height-relative:page;" fillcolor="#5B9BD5 [3204]" filled="t" stroked="t" coordsize="21600,21600" o:gfxdata="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">
+                <v:fill on="t" focussize="0,0"/>
+                <v:stroke weight="1pt" color="#2E75B6 [2404]" miterlimit="8" joinstyle="miter"/>
+                <v:imagedata o:title=""/>
+                <o:lock v:ext="edit" aspectratio="f"/>
+                <v:textbox>
+                  <w:txbxContent>
+                    <w:p>
+                      <w:pPr>
+                        <w:jc w:val="center"/>
+                        <w:rPr>
+                          <w:rFonts w:hint="default"/>
+                          <w:lang w:val="pt-BR"/>
+                        </w:rPr>
+                      </w:pPr>
+                      <w:r>
+                        <w:rPr>
+                          <w:rFonts w:hint="default"/>
+                          <w:lang w:val="pt-BR"/>
+                        </w:rPr>
+                        <w:t>TELA PRINCIPAL</w:t>
+                      </w:r>
+                    </w:p>
+                  </w:txbxContent>
+                </v:textbox>
+              </v:rect>
+            </w:pict>
+          </mc:Fallback>
+        </mc:AlternateContent>
+      </w:r>
+    </w:p>
+    <w:p>
+      <w:pPr>
+        <w:numPr>
+          <w:numId w:val="0"/>
+        </w:numPr>
+        <w:jc w:val="both"/>
+        <w:rPr>
+          <w:rFonts w:hint="default" w:ascii="Calibri" w:hAnsi="Calibri" w:eastAsia="SimSun" w:cs="Calibri"/>
+          <w:b/>
+          <w:bCs/>
+          <w:sz w:val="28"/>
+          <w:szCs w:val="28"/>
+          <w:lang w:val="pt-BR"/>
+        </w:rPr>
+      </w:pPr>
+    </w:p>
+    <w:p>
+      <w:pPr>
+        <w:numPr>
+          <w:numId w:val="0"/>
+        </w:numPr>
+        <w:jc w:val="both"/>
+        <w:rPr>
+          <w:rFonts w:hint="default" w:ascii="Calibri" w:hAnsi="Calibri" w:eastAsia="SimSun" w:cs="Calibri"/>
+          <w:b/>
+          <w:bCs/>
+          <w:sz w:val="28"/>
+          <w:szCs w:val="28"/>
+          <w:lang w:val="pt-BR"/>
+        </w:rPr>
+      </w:pPr>
+      <w:r>
+        <mc:AlternateContent>
+          <mc:Choice Requires="wps">
+            <w:drawing>
+              <wp:anchor distT="0" distB="0" distL="114300" distR="114300" simplePos="0" relativeHeight="251659264" behindDoc="0" locked="0" layoutInCell="1" allowOverlap="1">
+                <wp:simplePos x="0" y="0"/>
+                <wp:positionH relativeFrom="column">
+                  <wp:posOffset>3442970</wp:posOffset>
+                </wp:positionH>
+                <wp:positionV relativeFrom="paragraph">
+                  <wp:posOffset>96520</wp:posOffset>
+                </wp:positionV>
+                <wp:extent cx="1059180" cy="687705"/>
+                <wp:effectExtent l="3175" t="5080" r="4445" b="8255"/>
+                <wp:wrapNone/>
+                <wp:docPr id="7" name="Conector de Seta Reta 7"/>
+                <wp:cNvGraphicFramePr/>
+                <a:graphic xmlns:a="http://schemas.openxmlformats.org/drawingml/2006/main">
+                  <a:graphicData uri="http://schemas.microsoft.com/office/word/2010/wordprocessingShape">
+                    <wps:wsp>
+                      <wps:cNvCnPr>
+                        <a:stCxn id="1" idx="3"/>
+                        <a:endCxn id="5" idx="0"/>
+                      </wps:cNvCnPr>
+                      <wps:spPr>
+                        <a:xfrm>
+                          <a:off x="0" y="0"/>
+                          <a:ext cx="1059180" cy="687705"/>
+                        </a:xfrm>
+                        <a:prstGeom prst="straightConnector1">
+                          <a:avLst/>
+                        </a:prstGeom>
+                        <a:ln>
+                          <a:tailEnd type="arrow"/>
+                        </a:ln>
+                      </wps:spPr>
+                      <wps:style>
+                        <a:lnRef idx="2">
+                          <a:schemeClr val="accent1"/>
+                        </a:lnRef>
+                        <a:fillRef idx="0">
+                          <a:srgbClr val="FFFFFF"/>
+                        </a:fillRef>
+                        <a:effectRef idx="0">
+                          <a:srgbClr val="FFFFFF"/>
+                        </a:effectRef>
+                        <a:fontRef idx="minor">
+                          <a:schemeClr val="tx1"/>
+                        </a:fontRef>
+                      </wps:style>
+                      <wps:bodyPr/>
+                    </wps:wsp>
+                  </a:graphicData>
+                </a:graphic>
+              </wp:anchor>
+            </w:drawing>
+          </mc:Choice>
+          <mc:Fallback>
+            <w:pict>
+              <v:shape id="_x0000_s1026" o:spid="_x0000_s1026" o:spt="32" type="#_x0000_t32" style="position:absolute;left:0pt;margin-left:271.1pt;margin-top:7.6pt;height:54.15pt;width:83.4pt;z-index:251659264;mso-width-relative:page;mso-height-relative:page;" filled="f" stroked="t" coordsize="21600,21600" o:gfxdata="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">
+                <v:fill on="f" focussize="0,0"/>
+                <v:stroke weight="1pt" color="#5B9BD5 [3204]" miterlimit="8" joinstyle="miter" endarrow="open"/>
+                <v:imagedata o:title=""/>
+                <o:lock v:ext="edit" aspectratio="f"/>
+              </v:shape>
+            </w:pict>
+          </mc:Fallback>
+        </mc:AlternateContent>
+      </w:r>
+      <w:r>
+        <mc:AlternateContent>
+          <mc:Choice Requires="wps">
+            <w:drawing>
+              <wp:anchor distT="0" distB="0" distL="114300" distR="114300" simplePos="0" relativeHeight="251659264" behindDoc="0" locked="0" layoutInCell="1" allowOverlap="1">
+                <wp:simplePos x="0" y="0"/>
+                <wp:positionH relativeFrom="column">
+                  <wp:posOffset>984885</wp:posOffset>
+                </wp:positionH>
+                <wp:positionV relativeFrom="paragraph">
+                  <wp:posOffset>96520</wp:posOffset>
+                </wp:positionV>
+                <wp:extent cx="1119505" cy="714375"/>
+                <wp:effectExtent l="0" t="5080" r="8255" b="12065"/>
+                <wp:wrapNone/>
+                <wp:docPr id="6" name="Conector de Seta Reta 6"/>
+                <wp:cNvGraphicFramePr/>
+                <a:graphic xmlns:a="http://schemas.openxmlformats.org/drawingml/2006/main">
+                  <a:graphicData uri="http://schemas.microsoft.com/office/word/2010/wordprocessingShape">
+                    <wps:wsp>
+                      <wps:cNvCnPr>
+                        <a:stCxn id="1" idx="1"/>
+                        <a:endCxn id="3" idx="0"/>
+                      </wps:cNvCnPr>
+                      <wps:spPr>
+                        <a:xfrm flipH="1">
+                          <a:off x="0" y="0"/>
+                          <a:ext cx="1119505" cy="714375"/>
+                        </a:xfrm>
+                        <a:prstGeom prst="straightConnector1">
+                          <a:avLst/>
+                        </a:prstGeom>
+                        <a:ln>
+                          <a:tailEnd type="arrow"/>
+                        </a:ln>
+                      </wps:spPr>
+                      <wps:style>
+                        <a:lnRef idx="2">
+                          <a:schemeClr val="accent1"/>
+                        </a:lnRef>
+                        <a:fillRef idx="0">
+                          <a:srgbClr val="FFFFFF"/>
+                        </a:fillRef>
+                        <a:effectRef idx="0">
+                          <a:srgbClr val="FFFFFF"/>
+                        </a:effectRef>
+                        <a:fontRef idx="minor">
+                          <a:schemeClr val="tx1"/>
+                        </a:fontRef>
+                      </wps:style>
+                      <wps:bodyPr/>
+                    </wps:wsp>
+                  </a:graphicData>
+                </a:graphic>
+              </wp:anchor>
+            </w:drawing>
+          </mc:Choice>
+          <mc:Fallback>
+            <w:pict>
+              <v:shape id="_x0000_s1026" o:spid="_x0000_s1026" o:spt="32" type="#_x0000_t32" style="position:absolute;left:0pt;flip:x;margin-left:77.55pt;margin-top:7.6pt;height:56.25pt;width:88.15pt;z-index:251659264;mso-width-relative:page;mso-height-relative:page;" filled="f" stroked="t" coordsize="21600,21600" o:gfxdata="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">
+                <v:fill on="f" focussize="0,0"/>
+                <v:stroke weight="1pt" color="#5B9BD5 [3204]" miterlimit="8" joinstyle="miter" endarrow="open"/>
+                <v:imagedata o:title=""/>
+                <o:lock v:ext="edit" aspectratio="f"/>
+              </v:shape>
+            </w:pict>
+          </mc:Fallback>
+        </mc:AlternateContent>
+      </w:r>
+    </w:p>
+    <w:p>
+      <w:pPr>
+        <w:numPr>
+          <w:numId w:val="0"/>
+        </w:numPr>
+        <w:jc w:val="both"/>
+        <w:rPr>
+          <w:rFonts w:hint="default" w:ascii="Calibri" w:hAnsi="Calibri" w:eastAsia="SimSun" w:cs="Calibri"/>
+          <w:b/>
+          <w:bCs/>
+          <w:sz w:val="28"/>
+          <w:szCs w:val="28"/>
+          <w:lang w:val="pt-BR"/>
+        </w:rPr>
+      </w:pPr>
+      <w:r>
+        <mc:AlternateContent>
+          <mc:Choice Requires="wps">
+            <w:drawing>
+              <wp:anchor distT="0" distB="0" distL="114300" distR="114300" simplePos="0" relativeHeight="251659264" behindDoc="0" locked="0" layoutInCell="1" allowOverlap="1">
+                <wp:simplePos x="0" y="0"/>
+                <wp:positionH relativeFrom="column">
+                  <wp:posOffset>2773680</wp:posOffset>
+                </wp:positionH>
+                <wp:positionV relativeFrom="paragraph">
+                  <wp:posOffset>203200</wp:posOffset>
+                </wp:positionV>
+                <wp:extent cx="3175" cy="368935"/>
+                <wp:effectExtent l="48260" t="0" r="55245" b="12065"/>
+                <wp:wrapNone/>
+                <wp:docPr id="8" name="Conector de Seta Reta 8"/>
+                <wp:cNvGraphicFramePr/>
+                <a:graphic xmlns:a="http://schemas.openxmlformats.org/drawingml/2006/main">
+                  <a:graphicData uri="http://schemas.microsoft.com/office/word/2010/wordprocessingShape">
+                    <wps:wsp>
+                      <wps:cNvCnPr>
+                        <a:stCxn id="1" idx="2"/>
+                        <a:endCxn id="4" idx="0"/>
+                      </wps:cNvCnPr>
+                      <wps:spPr>
+                        <a:xfrm>
+                          <a:off x="0" y="0"/>
+                          <a:ext cx="3175" cy="368935"/>
+                        </a:xfrm>
+                        <a:prstGeom prst="straightConnector1">
+                          <a:avLst/>
+                        </a:prstGeom>
+                        <a:ln>
+                          <a:tailEnd type="arrow"/>
+                        </a:ln>
+                      </wps:spPr>
+                      <wps:style>
+                        <a:lnRef idx="2">
+                          <a:schemeClr val="accent1"/>
+                        </a:lnRef>
+                        <a:fillRef idx="0">
+                          <a:srgbClr val="FFFFFF"/>
+                        </a:fillRef>
+                        <a:effectRef idx="0">
+                          <a:srgbClr val="FFFFFF"/>
+                        </a:effectRef>
+                        <a:fontRef idx="minor">
+                          <a:schemeClr val="tx1"/>
+                        </a:fontRef>
+                      </wps:style>
+                      <wps:bodyPr/>
+                    </wps:wsp>
+                  </a:graphicData>
+                </a:graphic>
+              </wp:anchor>
+            </w:drawing>
+          </mc:Choice>
+          <mc:Fallback>
+            <w:pict>
+              <v:shape id="_x0000_s1026" o:spid="_x0000_s1026" o:spt="32" type="#_x0000_t32" style="position:absolute;left:0pt;margin-left:218.4pt;margin-top:16pt;height:29.05pt;width:0.25pt;z-index:251659264;mso-width-relative:page;mso-height-relative:page;" filled="f" stroked="t" coordsize="21600,21600" o:gfxdata="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">
+                <v:fill on="f" focussize="0,0"/>
+                <v:stroke weight="1pt" color="#5B9BD5 [3204]" miterlimit="8" joinstyle="miter" endarrow="open"/>
+                <v:imagedata o:title=""/>
+                <o:lock v:ext="edit" aspectratio="f"/>
+              </v:shape>
+            </w:pict>
+          </mc:Fallback>
+        </mc:AlternateContent>
+      </w:r>
+    </w:p>
+    <w:p>
+      <w:pPr>
+        <w:rPr>
+          <w:rFonts w:hint="default" w:ascii="Calibri" w:hAnsi="Calibri" w:eastAsia="SimSun" w:cs="Calibri"/>
+          <w:b/>
+          <w:bCs/>
+          <w:sz w:val="28"/>
+          <w:szCs w:val="28"/>
+          <w:lang w:val="pt-BR"/>
+        </w:rPr>
+      </w:pPr>
+      <w:r>
+        <mc:AlternateContent>
+          <mc:Choice Requires="wps">
+            <w:drawing>
+              <wp:anchor distT="0" distB="0" distL="114300" distR="114300" simplePos="0" relativeHeight="251659264" behindDoc="0" locked="0" layoutInCell="1" allowOverlap="1">
+                <wp:simplePos x="0" y="0"/>
+                <wp:positionH relativeFrom="column">
+                  <wp:posOffset>315595</wp:posOffset>
+                </wp:positionH>
+                <wp:positionV relativeFrom="paragraph">
+                  <wp:posOffset>376555</wp:posOffset>
+                </wp:positionV>
+                <wp:extent cx="1338580" cy="648335"/>
+                <wp:effectExtent l="6350" t="6350" r="11430" b="15875"/>
+                <wp:wrapNone/>
+                <wp:docPr id="3" name="Retângulo 3"/>
+                <wp:cNvGraphicFramePr/>
+                <a:graphic xmlns:a="http://schemas.openxmlformats.org/drawingml/2006/main">
+                  <a:graphicData uri="http://schemas.microsoft.com/office/word/2010/wordprocessingShape">
+                    <wps:wsp>
+                      <wps:cNvSpPr/>
+                      <wps:spPr>
+                        <a:xfrm>
+                          <a:off x="0" y="0"/>
+                          <a:ext cx="1338580" cy="648335"/>
+                        </a:xfrm>
+                        <a:prstGeom prst="rect">
+                          <a:avLst/>
+                        </a:prstGeom>
+                      </wps:spPr>
+                      <wps:style>
+                        <a:lnRef idx="2">
+                          <a:schemeClr val="accent1">
+                            <a:lumMod val="75000"/>
+                          </a:schemeClr>
+                        </a:lnRef>
+                        <a:fillRef idx="1">
+                          <a:schemeClr val="accent1"/>
+                        </a:fillRef>
+                        <a:effectRef idx="0">
+                          <a:srgbClr val="FFFFFF"/>
+                        </a:effectRef>
+                        <a:fontRef idx="minor">
+                          <a:schemeClr val="lt1"/>
+                        </a:fontRef>
+                      </wps:style>
+                      <wps:txbx>
+                        <w:txbxContent>
+                          <w:p>
+                            <w:pPr>
+                              <w:jc w:val="center"/>
+                              <w:rPr>
+                                <w:rFonts w:hint="default"/>
+                                <w:lang w:val="pt-BR"/>
+                              </w:rPr>
+                            </w:pPr>
+                            <w:r>
+                              <w:rPr>
+                                <w:rFonts w:hint="default"/>
+                                <w:lang w:val="pt-BR"/>
+                              </w:rPr>
+                              <w:t>CADASTROS</w:t>
+                            </w:r>
+                          </w:p>
+                        </w:txbxContent>
+                      </wps:txbx>
+                      <wps:bodyPr rot="0" spcFirstLastPara="0" vertOverflow="overflow" horzOverflow="overflow" vert="horz" wrap="square" lIns="91440" tIns="45720" rIns="91440" bIns="45720" numCol="1" spcCol="0" rtlCol="0" fromWordArt="0" anchor="ctr" anchorCtr="0" forceAA="0" compatLnSpc="1">
+                        <a:noAutofit/>
+                      </wps:bodyPr>
+                    </wps:wsp>
+                  </a:graphicData>
+                </a:graphic>
+              </wp:anchor>
+            </w:drawing>
+          </mc:Choice>
+          <mc:Fallback>
+            <w:pict>
+              <v:rect id="_x0000_s1026" o:spid="_x0000_s1026" o:spt="1" style="position:absolute;left:0pt;margin-left:24.85pt;margin-top:29.65pt;height:51.05pt;width:105.4pt;z-index:251659264;v-text-anchor:middle;mso-width-relative:page;mso-height-relative:page;" fillcolor="#5B9BD5 [3204]" filled="t" stroked="t" coordsize="21600,21600" o:gfxdata="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">
+                <v:fill on="t" focussize="0,0"/>
+                <v:stroke weight="1pt" color="#2E75B6 [2404]" miterlimit="8" joinstyle="miter"/>
+                <v:imagedata o:title=""/>
+                <o:lock v:ext="edit" aspectratio="f"/>
+                <v:textbox>
+                  <w:txbxContent>
+                    <w:p>
+                      <w:pPr>
+                        <w:jc w:val="center"/>
+                        <w:rPr>
+                          <w:rFonts w:hint="default"/>
+                          <w:lang w:val="pt-BR"/>
+                        </w:rPr>
+                      </w:pPr>
+                      <w:r>
+                        <w:rPr>
+                          <w:rFonts w:hint="default"/>
+                          <w:lang w:val="pt-BR"/>
+                        </w:rPr>
+                        <w:t>CADASTROS</w:t>
+                      </w:r>
+                    </w:p>
+                  </w:txbxContent>
+                </v:textbox>
+              </v:rect>
+            </w:pict>
+          </mc:Fallback>
+        </mc:AlternateContent>
+      </w:r>
+      <w:r>
+        <mc:AlternateContent>
+          <mc:Choice Requires="wps">
+            <w:drawing>
+              <wp:anchor distT="0" distB="0" distL="114300" distR="114300" simplePos="0" relativeHeight="251659264" behindDoc="0" locked="0" layoutInCell="1" allowOverlap="1">
+                <wp:simplePos x="0" y="0"/>
+                <wp:positionH relativeFrom="column">
+                  <wp:posOffset>2107565</wp:posOffset>
+                </wp:positionH>
+                <wp:positionV relativeFrom="paragraph">
+                  <wp:posOffset>354965</wp:posOffset>
+                </wp:positionV>
+                <wp:extent cx="1338580" cy="648335"/>
+                <wp:effectExtent l="6350" t="6350" r="11430" b="15875"/>
+                <wp:wrapNone/>
+                <wp:docPr id="4" name="Retângulo 4"/>
+                <wp:cNvGraphicFramePr/>
+                <a:graphic xmlns:a="http://schemas.openxmlformats.org/drawingml/2006/main">
+                  <a:graphicData uri="http://schemas.microsoft.com/office/word/2010/wordprocessingShape">
+                    <wps:wsp>
+                      <wps:cNvSpPr/>
+                      <wps:spPr>
+                        <a:xfrm>
+                          <a:off x="0" y="0"/>
+                          <a:ext cx="1338580" cy="648335"/>
+                        </a:xfrm>
+                        <a:prstGeom prst="rect">
+                          <a:avLst/>
+                        </a:prstGeom>
+                      </wps:spPr>
+                      <wps:style>
+                        <a:lnRef idx="2">
+                          <a:schemeClr val="accent1">
+                            <a:lumMod val="75000"/>
+                          </a:schemeClr>
+                        </a:lnRef>
+                        <a:fillRef idx="1">
+                          <a:schemeClr val="accent1"/>
+                        </a:fillRef>
+                        <a:effectRef idx="0">
+                          <a:srgbClr val="FFFFFF"/>
+                        </a:effectRef>
+                        <a:fontRef idx="minor">
+                          <a:schemeClr val="lt1"/>
+                        </a:fontRef>
+                      </wps:style>
+                      <wps:txbx>
+                        <w:txbxContent>
+                          <w:p>
+                            <w:pPr>
+                              <w:jc w:val="center"/>
+                              <w:rPr>
+                                <w:rFonts w:hint="default"/>
+                                <w:lang w:val="pt-BR"/>
+                              </w:rPr>
+                            </w:pPr>
+                            <w:r>
+                              <w:rPr>
+                                <w:rFonts w:hint="default"/>
+                                <w:lang w:val="pt-BR"/>
+                              </w:rPr>
+                              <w:t>VENDA</w:t>
+                            </w:r>
+                          </w:p>
+                        </w:txbxContent>
+                      </wps:txbx>
+                      <wps:bodyPr rot="0" spcFirstLastPara="0" vertOverflow="overflow" horzOverflow="overflow" vert="horz" wrap="square" lIns="91440" tIns="45720" rIns="91440" bIns="45720" numCol="1" spcCol="0" rtlCol="0" fromWordArt="0" anchor="ctr" anchorCtr="0" forceAA="0" compatLnSpc="1">
+                        <a:noAutofit/>
+                      </wps:bodyPr>
+                    </wps:wsp>
+                  </a:graphicData>
+                </a:graphic>
+              </wp:anchor>
+            </w:drawing>
+          </mc:Choice>
+          <mc:Fallback>
+            <w:pict>
+              <v:rect id="_x0000_s1026" o:spid="_x0000_s1026" o:spt="1" style="position:absolute;left:0pt;margin-left:165.95pt;margin-top:27.95pt;height:51.05pt;width:105.4pt;z-index:251659264;v-text-anchor:middle;mso-width-relative:page;mso-height-relative:page;" fillcolor="#5B9BD5 [3204]" filled="t" stroked="t" coordsize="21600,21600" o:gfxdata="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">
+                <v:fill on="t" focussize="0,0"/>
+                <v:stroke weight="1pt" color="#2E75B6 [2404]" miterlimit="8" joinstyle="miter"/>
+                <v:imagedata o:title=""/>
+                <o:lock v:ext="edit" aspectratio="f"/>
+                <v:textbox>
+                  <w:txbxContent>
+                    <w:p>
+                      <w:pPr>
+                        <w:jc w:val="center"/>
+                        <w:rPr>
+                          <w:rFonts w:hint="default"/>
+                          <w:lang w:val="pt-BR"/>
+                        </w:rPr>
+                      </w:pPr>
+                      <w:r>
+                        <w:rPr>
+                          <w:rFonts w:hint="default"/>
+                          <w:lang w:val="pt-BR"/>
+                        </w:rPr>
+                        <w:t>VENDA</w:t>
+                      </w:r>
+                    </w:p>
+                  </w:txbxContent>
+                </v:textbox>
+              </v:rect>
+            </w:pict>
+          </mc:Fallback>
+        </mc:AlternateContent>
+      </w:r>
+      <w:r>
+        <mc:AlternateContent>
+          <mc:Choice Requires="wps">
+            <w:drawing>
+              <wp:anchor distT="0" distB="0" distL="114300" distR="114300" simplePos="0" relativeHeight="251659264" behindDoc="0" locked="0" layoutInCell="1" allowOverlap="1">
+                <wp:simplePos x="0" y="0"/>
+                <wp:positionH relativeFrom="column">
+                  <wp:posOffset>3832860</wp:posOffset>
+                </wp:positionH>
+                <wp:positionV relativeFrom="paragraph">
+                  <wp:posOffset>349885</wp:posOffset>
+                </wp:positionV>
+                <wp:extent cx="1338580" cy="648335"/>
+                <wp:effectExtent l="6350" t="6350" r="11430" b="15875"/>
+                <wp:wrapNone/>
+                <wp:docPr id="5" name="Retângulo 5"/>
+                <wp:cNvGraphicFramePr/>
+                <a:graphic xmlns:a="http://schemas.openxmlformats.org/drawingml/2006/main">
+                  <a:graphicData uri="http://schemas.microsoft.com/office/word/2010/wordprocessingShape">
+                    <wps:wsp>
+                      <wps:cNvSpPr/>
+                      <wps:spPr>
+                        <a:xfrm>
+                          <a:off x="0" y="0"/>
+                          <a:ext cx="1338580" cy="648335"/>
+                        </a:xfrm>
+                        <a:prstGeom prst="rect">
+                          <a:avLst/>
+                        </a:prstGeom>
+                      </wps:spPr>
+                      <wps:style>
+                        <a:lnRef idx="2">
+                          <a:schemeClr val="accent1">
+                            <a:lumMod val="75000"/>
+                          </a:schemeClr>
+                        </a:lnRef>
+                        <a:fillRef idx="1">
+                          <a:schemeClr val="accent1"/>
+                        </a:fillRef>
+                        <a:effectRef idx="0">
+                          <a:srgbClr val="FFFFFF"/>
+                        </a:effectRef>
+                        <a:fontRef idx="minor">
+                          <a:schemeClr val="lt1"/>
+                        </a:fontRef>
+                      </wps:style>
+                      <wps:txbx>
+                        <w:txbxContent>
+                          <w:p>
+                            <w:pPr>
+                              <w:jc w:val="center"/>
+                              <w:rPr>
+                                <w:rFonts w:hint="default"/>
+                                <w:lang w:val="pt-BR"/>
+                              </w:rPr>
+                            </w:pPr>
+                            <w:r>
+                              <w:rPr>
+                                <w:rFonts w:hint="default"/>
+                                <w:lang w:val="pt-BR"/>
+                              </w:rPr>
+                              <w:t>RELATÓRIOS</w:t>
+                            </w:r>
+                          </w:p>
+                        </w:txbxContent>
+                      </wps:txbx>
+                      <wps:bodyPr rot="0" spcFirstLastPara="0" vertOverflow="overflow" horzOverflow="overflow" vert="horz" wrap="square" lIns="91440" tIns="45720" rIns="91440" bIns="45720" numCol="1" spcCol="0" rtlCol="0" fromWordArt="0" anchor="ctr" anchorCtr="0" forceAA="0" compatLnSpc="1">
+                        <a:noAutofit/>
+                      </wps:bodyPr>
+                    </wps:wsp>
+                  </a:graphicData>
+                </a:graphic>
+              </wp:anchor>
+            </w:drawing>
+          </mc:Choice>
+          <mc:Fallback>
+            <w:pict>
+              <v:rect id="_x0000_s1026" o:spid="_x0000_s1026" o:spt="1" style="position:absolute;left:0pt;margin-left:301.8pt;margin-top:27.55pt;height:51.05pt;width:105.4pt;z-index:251659264;v-text-anchor:middle;mso-width-relative:page;mso-height-relative:page;" fillcolor="#5B9BD5 [3204]" filled="t" stroked="t" coordsize="21600,21600" o:gfxdata="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">
+                <v:fill on="t" focussize="0,0"/>
+                <v:stroke weight="1pt" color="#2E75B6 [2404]" miterlimit="8" joinstyle="miter"/>
+                <v:imagedata o:title=""/>
+                <o:lock v:ext="edit" aspectratio="f"/>
+                <v:textbox>
+                  <w:txbxContent>
+                    <w:p>
+                      <w:pPr>
+                        <w:jc w:val="center"/>
+                        <w:rPr>
+                          <w:rFonts w:hint="default"/>
+                          <w:lang w:val="pt-BR"/>
+                        </w:rPr>
+                      </w:pPr>
+                      <w:r>
+                        <w:rPr>
+                          <w:rFonts w:hint="default"/>
+                          <w:lang w:val="pt-BR"/>
+                        </w:rPr>
+                        <w:t>RELATÓRIOS</w:t>
+                      </w:r>
+                    </w:p>
+                  </w:txbxContent>
+                </v:textbox>
+              </v:rect>
+            </w:pict>
+          </mc:Fallback>
+        </mc:AlternateContent>
+      </w:r>
+      <w:r>
+        <w:rPr>
+          <w:rFonts w:hint="default" w:ascii="Calibri" w:hAnsi="Calibri" w:eastAsia="SimSun" w:cs="Calibri"/>
+          <w:b/>
+          <w:bCs/>
+          <w:sz w:val="28"/>
+          <w:szCs w:val="28"/>
+          <w:lang w:val="pt-BR"/>
+        </w:rPr>
+        <w:br w:type="page"/>
+      </w:r>
+    </w:p>
+    <w:p>
+      <w:pPr>
+        <w:numPr>
+          <w:ilvl w:val="0"/>
+          <w:numId w:val="0"/>
+        </w:numPr>
+        <w:jc w:val="center"/>
+        <w:rPr>
+          <w:rFonts w:hint="default" w:ascii="Calibri" w:hAnsi="Calibri" w:eastAsia="SimSun" w:cs="Calibri"/>
+          <w:b/>
+          <w:bCs/>
+          <w:sz w:val="28"/>
+          <w:szCs w:val="28"/>
+          <w:lang w:val="pt-BR"/>
+        </w:rPr>
+      </w:pPr>
+      <w:r>
+        <w:rPr>
+          <w:rFonts w:hint="default" w:ascii="Calibri" w:hAnsi="Calibri" w:eastAsia="SimSun" w:cs="Calibri"/>
+          <w:b/>
+          <w:bCs/>
+          <w:sz w:val="28"/>
+          <w:szCs w:val="28"/>
+          <w:lang w:val="pt-BR"/>
+        </w:rPr>
+        <w:t>Conclusão</w:t>
+      </w:r>
+    </w:p>
+    <w:p>
+      <w:pPr>
+        <w:numPr>
+          <w:ilvl w:val="0"/>
+          <w:numId w:val="0"/>
+        </w:numPr>
+        <w:jc w:val="both"/>
+        <w:rPr>
+          <w:rFonts w:hint="default" w:ascii="Calibri" w:hAnsi="Calibri" w:eastAsia="SimSun" w:cs="Calibri"/>
+          <w:b/>
+          <w:bCs/>
+          <w:sz w:val="28"/>
+          <w:szCs w:val="28"/>
+          <w:lang w:val="pt-BR"/>
+        </w:rPr>
+      </w:pPr>
+    </w:p>
+    <w:p>
+      <w:pPr>
+        <w:pStyle w:val="6"/>
+        <w:keepNext w:val="0"/>
+        <w:keepLines w:val="0"/>
+        <w:widowControl/>
+        <w:suppressLineNumbers w:val="0"/>
+        <w:ind w:firstLine="708" w:firstLineChars="0"/>
+        <w:rPr>
+          <w:rFonts w:hint="default" w:ascii="Calibri" w:hAnsi="Calibri" w:cs="Calibri"/>
+          <w:sz w:val="24"/>
+          <w:szCs w:val="36"/>
+        </w:rPr>
+      </w:pPr>
+      <w:r>
+        <w:rPr>
+          <w:rFonts w:hint="default" w:ascii="Calibri" w:hAnsi="Calibri" w:cs="Calibri"/>
+          <w:sz w:val="24"/>
+          <w:szCs w:val="36"/>
+        </w:rPr>
+        <w:t xml:space="preserve">O sistema desenvolvido apresenta uma </w:t>
+      </w:r>
+      <w:r>
+        <w:rPr>
+          <w:rStyle w:val="5"/>
+          <w:rFonts w:hint="default" w:ascii="Calibri" w:hAnsi="Calibri" w:cs="Calibri"/>
+          <w:sz w:val="24"/>
+          <w:szCs w:val="36"/>
+        </w:rPr>
+        <w:t>interface gráfica clara e organizada</w:t>
+      </w:r>
+      <w:r>
+        <w:rPr>
+          <w:rFonts w:hint="default" w:ascii="Calibri" w:hAnsi="Calibri" w:cs="Calibri"/>
+          <w:sz w:val="24"/>
+          <w:szCs w:val="36"/>
+        </w:rPr>
+        <w:t>, onde cada tela possui uma função bem definida dentro do fluxo da aplicação.</w:t>
+      </w:r>
+    </w:p>
+    <w:p>
+      <w:pPr>
+        <w:pStyle w:val="6"/>
+        <w:keepNext w:val="0"/>
+        <w:keepLines w:val="0"/>
+        <w:widowControl/>
+        <w:suppressLineNumbers w:val="0"/>
+        <w:ind w:firstLine="708" w:firstLineChars="0"/>
+        <w:rPr>
+          <w:rFonts w:hint="default" w:ascii="Calibri" w:hAnsi="Calibri" w:cs="Calibri"/>
+          <w:b w:val="0"/>
+          <w:bCs w:val="0"/>
+          <w:sz w:val="24"/>
+          <w:szCs w:val="36"/>
+        </w:rPr>
+      </w:pPr>
+      <w:r>
+        <w:rPr>
+          <w:rFonts w:hint="default" w:ascii="Calibri" w:hAnsi="Calibri" w:cs="Calibri"/>
+          <w:b w:val="0"/>
+          <w:bCs w:val="0"/>
+          <w:sz w:val="24"/>
+          <w:szCs w:val="36"/>
+        </w:rPr>
+        <w:t xml:space="preserve">A </w:t>
+      </w:r>
+      <w:r>
+        <w:rPr>
+          <w:rStyle w:val="5"/>
+          <w:rFonts w:hint="default" w:ascii="Calibri" w:hAnsi="Calibri" w:cs="Calibri"/>
+          <w:b w:val="0"/>
+          <w:bCs w:val="0"/>
+          <w:sz w:val="24"/>
+          <w:szCs w:val="36"/>
+        </w:rPr>
+        <w:t>Tela Principal</w:t>
+      </w:r>
+      <w:r>
+        <w:rPr>
+          <w:rFonts w:hint="default" w:ascii="Calibri" w:hAnsi="Calibri" w:cs="Calibri"/>
+          <w:b w:val="0"/>
+          <w:bCs w:val="0"/>
+          <w:sz w:val="24"/>
+          <w:szCs w:val="36"/>
+        </w:rPr>
+        <w:t xml:space="preserve"> atua como o ponto central de navegação, permitindo que o usuário acesse de forma simples todas as funcionalidades do sistema, como cadastros, relatórios, vendas e perfil.</w:t>
+      </w:r>
+      <w:r>
+        <w:rPr>
+          <w:rFonts w:hint="default" w:ascii="Calibri" w:hAnsi="Calibri" w:cs="Calibri"/>
+          <w:b w:val="0"/>
+          <w:bCs w:val="0"/>
+          <w:sz w:val="24"/>
+          <w:szCs w:val="36"/>
+          <w:lang w:val="pt-BR"/>
+        </w:rPr>
+        <w:t xml:space="preserve"> </w:t>
+      </w:r>
+      <w:r>
+        <w:rPr>
+          <w:rFonts w:hint="default" w:ascii="Calibri" w:hAnsi="Calibri" w:cs="Calibri"/>
+          <w:b w:val="0"/>
+          <w:bCs w:val="0"/>
+          <w:sz w:val="24"/>
+          <w:szCs w:val="36"/>
+        </w:rPr>
+        <w:t xml:space="preserve">As </w:t>
+      </w:r>
+      <w:r>
+        <w:rPr>
+          <w:rStyle w:val="5"/>
+          <w:rFonts w:hint="default" w:ascii="Calibri" w:hAnsi="Calibri" w:cs="Calibri"/>
+          <w:b w:val="0"/>
+          <w:bCs w:val="0"/>
+          <w:sz w:val="24"/>
+          <w:szCs w:val="36"/>
+        </w:rPr>
+        <w:t>telas de cadastro</w:t>
+      </w:r>
+      <w:r>
+        <w:rPr>
+          <w:rFonts w:hint="default" w:ascii="Calibri" w:hAnsi="Calibri" w:cs="Calibri"/>
+          <w:b w:val="0"/>
+          <w:bCs w:val="0"/>
+          <w:sz w:val="24"/>
+          <w:szCs w:val="36"/>
+        </w:rPr>
+        <w:t xml:space="preserve"> (Cliente, Funcionário e Produto) seguem um padrão visual consistente, facilitando o uso e o aprendizado do sistema. Cada tela permite incluir, editar, remover e visualizar dados, tornando o gerenciamento intuitivo.</w:t>
+      </w:r>
+      <w:r>
+        <w:rPr>
+          <w:rFonts w:hint="default" w:ascii="Calibri" w:hAnsi="Calibri" w:cs="Calibri"/>
+          <w:b w:val="0"/>
+          <w:bCs w:val="0"/>
+          <w:sz w:val="24"/>
+          <w:szCs w:val="36"/>
+          <w:lang w:val="pt-BR"/>
+        </w:rPr>
+        <w:t xml:space="preserve"> </w:t>
+      </w:r>
+      <w:r>
+        <w:rPr>
+          <w:rFonts w:hint="default" w:ascii="Calibri" w:hAnsi="Calibri" w:cs="Calibri"/>
+          <w:b w:val="0"/>
+          <w:bCs w:val="0"/>
+          <w:sz w:val="24"/>
+          <w:szCs w:val="36"/>
+        </w:rPr>
+        <w:t xml:space="preserve">As </w:t>
+      </w:r>
+      <w:r>
+        <w:rPr>
+          <w:rStyle w:val="5"/>
+          <w:rFonts w:hint="default" w:ascii="Calibri" w:hAnsi="Calibri" w:cs="Calibri"/>
+          <w:b w:val="0"/>
+          <w:bCs w:val="0"/>
+          <w:sz w:val="24"/>
+          <w:szCs w:val="36"/>
+        </w:rPr>
+        <w:t>telas de relatório</w:t>
+      </w:r>
+      <w:r>
+        <w:rPr>
+          <w:rFonts w:hint="default" w:ascii="Calibri" w:hAnsi="Calibri" w:cs="Calibri"/>
+          <w:b w:val="0"/>
+          <w:bCs w:val="0"/>
+          <w:sz w:val="24"/>
+          <w:szCs w:val="36"/>
+        </w:rPr>
+        <w:t xml:space="preserve"> organizam as informações em tabelas, permitindo uma visualização rápida e clara dos dados cadastrados, sem a necessidade de alterar informações.</w:t>
+      </w:r>
+      <w:r>
+        <w:rPr>
+          <w:rFonts w:hint="default" w:ascii="Calibri" w:hAnsi="Calibri" w:cs="Calibri"/>
+          <w:b w:val="0"/>
+          <w:bCs w:val="0"/>
+          <w:sz w:val="24"/>
+          <w:szCs w:val="36"/>
+          <w:lang w:val="pt-BR"/>
+        </w:rPr>
+        <w:t xml:space="preserve"> </w:t>
+      </w:r>
+      <w:r>
+        <w:rPr>
+          <w:rFonts w:hint="default" w:ascii="Calibri" w:hAnsi="Calibri" w:cs="Calibri"/>
+          <w:b w:val="0"/>
+          <w:bCs w:val="0"/>
+          <w:sz w:val="24"/>
+          <w:szCs w:val="36"/>
+        </w:rPr>
+        <w:t xml:space="preserve">A </w:t>
+      </w:r>
+      <w:r>
+        <w:rPr>
+          <w:rStyle w:val="5"/>
+          <w:rFonts w:hint="default" w:ascii="Calibri" w:hAnsi="Calibri" w:cs="Calibri"/>
+          <w:b w:val="0"/>
+          <w:bCs w:val="0"/>
+          <w:sz w:val="24"/>
+          <w:szCs w:val="36"/>
+        </w:rPr>
+        <w:t>Tela de Venda</w:t>
+      </w:r>
+      <w:r>
+        <w:rPr>
+          <w:rFonts w:hint="default" w:ascii="Calibri" w:hAnsi="Calibri" w:cs="Calibri"/>
+          <w:b w:val="0"/>
+          <w:bCs w:val="0"/>
+          <w:sz w:val="24"/>
+          <w:szCs w:val="36"/>
+        </w:rPr>
+        <w:t xml:space="preserve"> integra diferentes telas e dados do sistema, reunindo cliente, funcionário e produtos em um único processo. Nessa tela, o usuário consegue acompanhar os itens adicionados, as quantidades, o estoque disponível e o valor total da venda, tornando o fluxo mais próximo de um sistema real.</w:t>
+      </w:r>
+    </w:p>
+    <w:p>
+      <w:pPr>
+        <w:pStyle w:val="6"/>
+        <w:keepNext w:val="0"/>
+        <w:keepLines w:val="0"/>
+        <w:widowControl/>
+        <w:suppressLineNumbers w:val="0"/>
+        <w:ind w:firstLine="708" w:firstLineChars="0"/>
+        <w:rPr>
+          <w:rFonts w:hint="default" w:ascii="Calibri" w:hAnsi="Calibri" w:cs="Calibri"/>
+          <w:sz w:val="24"/>
+          <w:szCs w:val="36"/>
+        </w:rPr>
+      </w:pPr>
+      <w:r>
+        <w:rPr>
+          <w:rFonts w:hint="default" w:ascii="Calibri" w:hAnsi="Calibri" w:cs="Calibri"/>
+          <w:sz w:val="24"/>
+          <w:szCs w:val="36"/>
+        </w:rPr>
+        <w:t>De forma geral, o sistema demonstra uma boa organização das telas, um fluxo lógico de navegação e uma interface funcional, aplicando na prática os conceitos estudados durante o desenvolvimento da aplicação.</w:t>
+      </w:r>
+    </w:p>
+    <w:p>
+      <w:pPr>
+        <w:numPr>
+          <w:numId w:val="0"/>
+        </w:numPr>
+        <w:jc w:val="both"/>
+        <w:rPr>
+          <w:rFonts w:hint="default" w:ascii="Calibri" w:hAnsi="Calibri" w:eastAsia="SimSun" w:cs="Calibri"/>
           <w:b/>
           <w:bCs/>
           <w:sz w:val="28"/>
@@ -1596,13 +4984,34 @@
       <w:lang w:val="en-US" w:eastAsia="zh-CN" w:bidi="ar-SA"/>
     </w:rPr>
   </w:style>
-  <w:style w:type="character" w:default="1" w:styleId="2">
+  <w:style w:type="paragraph" w:styleId="2">
+    <w:name w:val="heading 3"/>
+    <w:next w:val="1"/>
+    <w:semiHidden/>
+    <w:unhideWhenUsed/>
+    <w:qFormat/>
+    <w:uiPriority w:val="0"/>
+    <w:pPr>
+      <w:spacing w:before="0" w:beforeAutospacing="1" w:after="0" w:afterAutospacing="1"/>
+      <w:jc w:val="left"/>
+    </w:pPr>
+    <w:rPr>
+      <w:rFonts w:hint="eastAsia" w:ascii="SimSun" w:hAnsi="SimSun" w:eastAsia="SimSun" w:cs="SimSun"/>
+      <w:b/>
+      <w:bCs/>
+      <w:kern w:val="0"/>
+      <w:sz w:val="26"/>
+      <w:szCs w:val="26"/>
+      <w:lang w:val="en-US" w:eastAsia="zh-CN" w:bidi="ar"/>
+    </w:rPr>
+  </w:style>
+  <w:style w:type="character" w:default="1" w:styleId="3">
     <w:name w:val="Default Paragraph Font"/>
     <w:semiHidden/>
     <w:qFormat/>
     <w:uiPriority w:val="0"/>
   </w:style>
-  <w:style w:type="table" w:default="1" w:styleId="3">
+  <w:style w:type="table" w:default="1" w:styleId="4">
     <w:name w:val="Normal Table"/>
     <w:semiHidden/>
     <w:qFormat/>
@@ -1616,9 +5025,9 @@
       </w:tblCellMar>
     </w:tblPr>
   </w:style>
-  <w:style w:type="character" w:styleId="4">
+  <w:style w:type="character" w:styleId="5">
     <w:name w:val="Strong"/>
-    <w:basedOn w:val="2"/>
+    <w:basedOn w:val="3"/>
     <w:qFormat/>
     <w:uiPriority w:val="0"/>
     <w:rPr>
@@ -1626,7 +5035,7 @@
       <w:bCs/>
     </w:rPr>
   </w:style>
-  <w:style w:type="paragraph" w:styleId="5">
+  <w:style w:type="paragraph" w:styleId="6">
     <w:name w:val="Normal (Web)"/>
     <w:uiPriority w:val="0"/>
     <w:pPr>
@@ -1635,6 +5044,7 @@
       <w:jc w:val="left"/>
     </w:pPr>
     <w:rPr>
+      <w:rFonts w:ascii="Times New Roman" w:hAnsi="Times New Roman" w:eastAsia="SimSun" w:cs="Times New Roman"/>
       <w:kern w:val="0"/>
       <w:szCs w:val="24"/>
       <w:lang w:val="en-US" w:eastAsia="zh-CN" w:bidi="ar"/>
@@ -1896,4 +5306,21 @@
   </a:themeElements>
   <a:objectDefaults/>
 </a:theme>
+</file>
+
+<file path=customXml/item1.xml><?xml version="1.0" encoding="utf-8"?>
+<s:customData xmlns="http://www.wps.cn/officeDocument/2013/wpsCustomData" xmlns:s="http://www.wps.cn/officeDocument/2013/wpsCustomData">
+  <customSectProps/>
+  <customShpExts>
+    <customShpInfo spid="_x0000_s1026" textRotate="1"/>
+  </customShpExts>
+</s:customData>
+</file>
+
+<file path=customXml/itemProps1.xml><?xml version="1.0" encoding="utf-8"?>
+<ds:datastoreItem xmlns:ds="http://schemas.openxmlformats.org/officeDocument/2006/customXml" ds:itemID="{B1977F7D-205B-4081-913C-38D41E755F92}">
+  <ds:schemaRefs>
+    <ds:schemaRef ds:uri="http://www.wps.cn/officeDocument/2013/wpsCustomData"/>
+  </ds:schemaRefs>
+</ds:datastoreItem>
 </file>
</xml_diff>